<commit_message>
Data-functions + Tiemann model
</commit_message>
<xml_diff>
--- a/AMF/manual.docx
+++ b/AMF/manual.docx
@@ -86,7 +86,7 @@
           <w:r>
             <w:fldChar w:fldCharType="separate"/>
           </w:r>
-          <w:hyperlink w:anchor="_Toc403653181" w:history="1">
+          <w:hyperlink w:anchor="_Toc404254891" w:history="1">
             <w:r>
               <w:rPr>
                 <w:rStyle w:val="Hyperlink"/>
@@ -127,7 +127,7 @@
                 <w:noProof/>
                 <w:webHidden/>
               </w:rPr>
-              <w:instrText xml:space="preserve"> PAGEREF _Toc403653181 \h </w:instrText>
+              <w:instrText xml:space="preserve"> PAGEREF _Toc404254891 \h </w:instrText>
             </w:r>
             <w:r>
               <w:rPr>
@@ -170,7 +170,7 @@
               <w:lang w:eastAsia="en-US"/>
             </w:rPr>
           </w:pPr>
-          <w:hyperlink w:anchor="_Toc403653182" w:history="1">
+          <w:hyperlink w:anchor="_Toc404254892" w:history="1">
             <w:r>
               <w:rPr>
                 <w:rStyle w:val="Hyperlink"/>
@@ -211,7 +211,7 @@
                 <w:noProof/>
                 <w:webHidden/>
               </w:rPr>
-              <w:instrText xml:space="preserve"> PAGEREF _Toc403653182 \h </w:instrText>
+              <w:instrText xml:space="preserve"> PAGEREF _Toc404254892 \h </w:instrText>
             </w:r>
             <w:r>
               <w:rPr>
@@ -254,7 +254,7 @@
               <w:lang w:eastAsia="en-US"/>
             </w:rPr>
           </w:pPr>
-          <w:hyperlink w:anchor="_Toc403653183" w:history="1">
+          <w:hyperlink w:anchor="_Toc404254893" w:history="1">
             <w:r>
               <w:rPr>
                 <w:rStyle w:val="Hyperlink"/>
@@ -295,7 +295,7 @@
                 <w:noProof/>
                 <w:webHidden/>
               </w:rPr>
-              <w:instrText xml:space="preserve"> PAGEREF _Toc403653183 \h </w:instrText>
+              <w:instrText xml:space="preserve"> PAGEREF _Toc404254893 \h </w:instrText>
             </w:r>
             <w:r>
               <w:rPr>
@@ -338,7 +338,7 @@
               <w:lang w:eastAsia="en-US"/>
             </w:rPr>
           </w:pPr>
-          <w:hyperlink w:anchor="_Toc403653184" w:history="1">
+          <w:hyperlink w:anchor="_Toc404254894" w:history="1">
             <w:r>
               <w:rPr>
                 <w:rStyle w:val="Hyperlink"/>
@@ -379,7 +379,7 @@
                 <w:noProof/>
                 <w:webHidden/>
               </w:rPr>
-              <w:instrText xml:space="preserve"> PAGEREF _Toc403653184 \h </w:instrText>
+              <w:instrText xml:space="preserve"> PAGEREF _Toc404254894 \h </w:instrText>
             </w:r>
             <w:r>
               <w:rPr>
@@ -422,7 +422,7 @@
               <w:lang w:eastAsia="en-US"/>
             </w:rPr>
           </w:pPr>
-          <w:hyperlink w:anchor="_Toc403653185" w:history="1">
+          <w:hyperlink w:anchor="_Toc404254895" w:history="1">
             <w:r>
               <w:rPr>
                 <w:rStyle w:val="Hyperlink"/>
@@ -463,7 +463,7 @@
                 <w:noProof/>
                 <w:webHidden/>
               </w:rPr>
-              <w:instrText xml:space="preserve"> PAGEREF _Toc403653185 \h </w:instrText>
+              <w:instrText xml:space="preserve"> PAGEREF _Toc404254895 \h </w:instrText>
             </w:r>
             <w:r>
               <w:rPr>
@@ -506,7 +506,7 @@
               <w:lang w:eastAsia="en-US"/>
             </w:rPr>
           </w:pPr>
-          <w:hyperlink w:anchor="_Toc403653186" w:history="1">
+          <w:hyperlink w:anchor="_Toc404254896" w:history="1">
             <w:r>
               <w:rPr>
                 <w:rStyle w:val="Hyperlink"/>
@@ -547,7 +547,7 @@
                 <w:noProof/>
                 <w:webHidden/>
               </w:rPr>
-              <w:instrText xml:space="preserve"> PAGEREF _Toc403653186 \h </w:instrText>
+              <w:instrText xml:space="preserve"> PAGEREF _Toc404254896 \h </w:instrText>
             </w:r>
             <w:r>
               <w:rPr>
@@ -590,7 +590,7 @@
               <w:lang w:eastAsia="en-US"/>
             </w:rPr>
           </w:pPr>
-          <w:hyperlink w:anchor="_Toc403653187" w:history="1">
+          <w:hyperlink w:anchor="_Toc404254897" w:history="1">
             <w:r>
               <w:rPr>
                 <w:rStyle w:val="Hyperlink"/>
@@ -631,7 +631,7 @@
                 <w:noProof/>
                 <w:webHidden/>
               </w:rPr>
-              <w:instrText xml:space="preserve"> PAGEREF _Toc403653187 \h </w:instrText>
+              <w:instrText xml:space="preserve"> PAGEREF _Toc404254897 \h </w:instrText>
             </w:r>
             <w:r>
               <w:rPr>
@@ -674,7 +674,7 @@
               <w:lang w:eastAsia="en-US"/>
             </w:rPr>
           </w:pPr>
-          <w:hyperlink w:anchor="_Toc403653188" w:history="1">
+          <w:hyperlink w:anchor="_Toc404254898" w:history="1">
             <w:r>
               <w:rPr>
                 <w:rStyle w:val="Hyperlink"/>
@@ -715,7 +715,7 @@
                 <w:noProof/>
                 <w:webHidden/>
               </w:rPr>
-              <w:instrText xml:space="preserve"> PAGEREF _Toc403653188 \h </w:instrText>
+              <w:instrText xml:space="preserve"> PAGEREF _Toc404254898 \h </w:instrText>
             </w:r>
             <w:r>
               <w:rPr>
@@ -758,7 +758,7 @@
               <w:lang w:eastAsia="en-US"/>
             </w:rPr>
           </w:pPr>
-          <w:hyperlink w:anchor="_Toc403653189" w:history="1">
+          <w:hyperlink w:anchor="_Toc404254899" w:history="1">
             <w:r>
               <w:rPr>
                 <w:rStyle w:val="Hyperlink"/>
@@ -799,7 +799,7 @@
                 <w:noProof/>
                 <w:webHidden/>
               </w:rPr>
-              <w:instrText xml:space="preserve"> PAGEREF _Toc403653189 \h </w:instrText>
+              <w:instrText xml:space="preserve"> PAGEREF _Toc404254899 \h </w:instrText>
             </w:r>
             <w:r>
               <w:rPr>
@@ -842,7 +842,7 @@
               <w:lang w:eastAsia="en-US"/>
             </w:rPr>
           </w:pPr>
-          <w:hyperlink w:anchor="_Toc403653190" w:history="1">
+          <w:hyperlink w:anchor="_Toc404254900" w:history="1">
             <w:r>
               <w:rPr>
                 <w:rStyle w:val="Hyperlink"/>
@@ -883,7 +883,7 @@
                 <w:noProof/>
                 <w:webHidden/>
               </w:rPr>
-              <w:instrText xml:space="preserve"> PAGEREF _Toc403653190 \h </w:instrText>
+              <w:instrText xml:space="preserve"> PAGEREF _Toc404254900 \h </w:instrText>
             </w:r>
             <w:r>
               <w:rPr>
@@ -926,7 +926,7 @@
               <w:lang w:eastAsia="en-US"/>
             </w:rPr>
           </w:pPr>
-          <w:hyperlink w:anchor="_Toc403653191" w:history="1">
+          <w:hyperlink w:anchor="_Toc404254901" w:history="1">
             <w:r>
               <w:rPr>
                 <w:rStyle w:val="Hyperlink"/>
@@ -967,7 +967,7 @@
                 <w:noProof/>
                 <w:webHidden/>
               </w:rPr>
-              <w:instrText xml:space="preserve"> PAGEREF _Toc403653191 \h </w:instrText>
+              <w:instrText xml:space="preserve"> PAGEREF _Toc404254901 \h </w:instrText>
             </w:r>
             <w:r>
               <w:rPr>
@@ -1010,7 +1010,7 @@
               <w:lang w:eastAsia="en-US"/>
             </w:rPr>
           </w:pPr>
-          <w:hyperlink w:anchor="_Toc403653192" w:history="1">
+          <w:hyperlink w:anchor="_Toc404254902" w:history="1">
             <w:r>
               <w:rPr>
                 <w:rStyle w:val="Hyperlink"/>
@@ -1051,7 +1051,7 @@
                 <w:noProof/>
                 <w:webHidden/>
               </w:rPr>
-              <w:instrText xml:space="preserve"> PAGEREF _Toc403653192 \h </w:instrText>
+              <w:instrText xml:space="preserve"> PAGEREF _Toc404254902 \h </w:instrText>
             </w:r>
             <w:r>
               <w:rPr>
@@ -1094,7 +1094,7 @@
               <w:lang w:eastAsia="en-US"/>
             </w:rPr>
           </w:pPr>
-          <w:hyperlink w:anchor="_Toc403653193" w:history="1">
+          <w:hyperlink w:anchor="_Toc404254903" w:history="1">
             <w:r>
               <w:rPr>
                 <w:rStyle w:val="Hyperlink"/>
@@ -1135,7 +1135,7 @@
                 <w:noProof/>
                 <w:webHidden/>
               </w:rPr>
-              <w:instrText xml:space="preserve"> PAGEREF _Toc403653193 \h </w:instrText>
+              <w:instrText xml:space="preserve"> PAGEREF _Toc404254903 \h </w:instrText>
             </w:r>
             <w:r>
               <w:rPr>
@@ -1178,7 +1178,7 @@
               <w:lang w:eastAsia="en-US"/>
             </w:rPr>
           </w:pPr>
-          <w:hyperlink w:anchor="_Toc403653194" w:history="1">
+          <w:hyperlink w:anchor="_Toc404254904" w:history="1">
             <w:r>
               <w:rPr>
                 <w:rStyle w:val="Hyperlink"/>
@@ -1219,7 +1219,7 @@
                 <w:noProof/>
                 <w:webHidden/>
               </w:rPr>
-              <w:instrText xml:space="preserve"> PAGEREF _Toc403653194 \h </w:instrText>
+              <w:instrText xml:space="preserve"> PAGEREF _Toc404254904 \h </w:instrText>
             </w:r>
             <w:r>
               <w:rPr>
@@ -1262,7 +1262,7 @@
               <w:lang w:eastAsia="en-US"/>
             </w:rPr>
           </w:pPr>
-          <w:hyperlink w:anchor="_Toc403653195" w:history="1">
+          <w:hyperlink w:anchor="_Toc404254905" w:history="1">
             <w:r>
               <w:rPr>
                 <w:rStyle w:val="Hyperlink"/>
@@ -1303,7 +1303,7 @@
                 <w:noProof/>
                 <w:webHidden/>
               </w:rPr>
-              <w:instrText xml:space="preserve"> PAGEREF _Toc403653195 \h </w:instrText>
+              <w:instrText xml:space="preserve"> PAGEREF _Toc404254905 \h </w:instrText>
             </w:r>
             <w:r>
               <w:rPr>
@@ -1346,7 +1346,7 @@
               <w:lang w:eastAsia="en-US"/>
             </w:rPr>
           </w:pPr>
-          <w:hyperlink w:anchor="_Toc403653196" w:history="1">
+          <w:hyperlink w:anchor="_Toc404254906" w:history="1">
             <w:r>
               <w:rPr>
                 <w:rStyle w:val="Hyperlink"/>
@@ -1387,7 +1387,7 @@
                 <w:noProof/>
                 <w:webHidden/>
               </w:rPr>
-              <w:instrText xml:space="preserve"> PAGEREF _Toc403653196 \h </w:instrText>
+              <w:instrText xml:space="preserve"> PAGEREF _Toc404254906 \h </w:instrText>
             </w:r>
             <w:r>
               <w:rPr>
@@ -1430,7 +1430,7 @@
               <w:lang w:eastAsia="en-US"/>
             </w:rPr>
           </w:pPr>
-          <w:hyperlink w:anchor="_Toc403653197" w:history="1">
+          <w:hyperlink w:anchor="_Toc404254907" w:history="1">
             <w:r>
               <w:rPr>
                 <w:rStyle w:val="Hyperlink"/>
@@ -1471,7 +1471,7 @@
                 <w:noProof/>
                 <w:webHidden/>
               </w:rPr>
-              <w:instrText xml:space="preserve"> PAGEREF _Toc403653197 \h </w:instrText>
+              <w:instrText xml:space="preserve"> PAGEREF _Toc404254907 \h </w:instrText>
             </w:r>
             <w:r>
               <w:rPr>
@@ -1514,7 +1514,7 @@
               <w:lang w:eastAsia="en-US"/>
             </w:rPr>
           </w:pPr>
-          <w:hyperlink w:anchor="_Toc403653198" w:history="1">
+          <w:hyperlink w:anchor="_Toc404254908" w:history="1">
             <w:r>
               <w:rPr>
                 <w:rStyle w:val="Hyperlink"/>
@@ -1555,7 +1555,7 @@
                 <w:noProof/>
                 <w:webHidden/>
               </w:rPr>
-              <w:instrText xml:space="preserve"> PAGEREF _Toc403653198 \h </w:instrText>
+              <w:instrText xml:space="preserve"> PAGEREF _Toc404254908 \h </w:instrText>
             </w:r>
             <w:r>
               <w:rPr>
@@ -1598,7 +1598,7 @@
               <w:lang w:eastAsia="en-US"/>
             </w:rPr>
           </w:pPr>
-          <w:hyperlink w:anchor="_Toc403653199" w:history="1">
+          <w:hyperlink w:anchor="_Toc404254909" w:history="1">
             <w:r>
               <w:rPr>
                 <w:rStyle w:val="Hyperlink"/>
@@ -1639,7 +1639,7 @@
                 <w:noProof/>
                 <w:webHidden/>
               </w:rPr>
-              <w:instrText xml:space="preserve"> PAGEREF _Toc403653199 \h </w:instrText>
+              <w:instrText xml:space="preserve"> PAGEREF _Toc404254909 \h </w:instrText>
             </w:r>
             <w:r>
               <w:rPr>
@@ -1682,7 +1682,7 @@
               <w:lang w:eastAsia="en-US"/>
             </w:rPr>
           </w:pPr>
-          <w:hyperlink w:anchor="_Toc403653200" w:history="1">
+          <w:hyperlink w:anchor="_Toc404254910" w:history="1">
             <w:r>
               <w:rPr>
                 <w:rStyle w:val="Hyperlink"/>
@@ -1723,7 +1723,7 @@
                 <w:noProof/>
                 <w:webHidden/>
               </w:rPr>
-              <w:instrText xml:space="preserve"> PAGEREF _Toc403653200 \h </w:instrText>
+              <w:instrText xml:space="preserve"> PAGEREF _Toc404254910 \h </w:instrText>
             </w:r>
             <w:r>
               <w:rPr>
@@ -1744,6 +1744,144 @@
                 <w:webHidden/>
               </w:rPr>
               <w:t>15</w:t>
+            </w:r>
+            <w:r>
+              <w:rPr>
+                <w:noProof/>
+                <w:webHidden/>
+              </w:rPr>
+              <w:fldChar w:fldCharType="end"/>
+            </w:r>
+          </w:hyperlink>
+        </w:p>
+        <w:p>
+          <w:pPr>
+            <w:pStyle w:val="TOC2"/>
+            <w:tabs>
+              <w:tab w:val="right" w:leader="dot" w:pos="9396"/>
+            </w:tabs>
+            <w:rPr>
+              <w:noProof/>
+              <w:lang w:eastAsia="en-US"/>
+            </w:rPr>
+          </w:pPr>
+          <w:hyperlink w:anchor="_Toc404254911" w:history="1">
+            <w:r>
+              <w:rPr>
+                <w:rStyle w:val="Hyperlink"/>
+                <w:noProof/>
+              </w:rPr>
+              <w:t>3.3 Data functions</w:t>
+            </w:r>
+            <w:r>
+              <w:rPr>
+                <w:noProof/>
+                <w:webHidden/>
+              </w:rPr>
+              <w:tab/>
+            </w:r>
+            <w:r>
+              <w:rPr>
+                <w:noProof/>
+                <w:webHidden/>
+              </w:rPr>
+              <w:fldChar w:fldCharType="begin"/>
+            </w:r>
+            <w:r>
+              <w:rPr>
+                <w:noProof/>
+                <w:webHidden/>
+              </w:rPr>
+              <w:instrText xml:space="preserve"> PAGEREF _Toc404254911 \h </w:instrText>
+            </w:r>
+            <w:r>
+              <w:rPr>
+                <w:noProof/>
+                <w:webHidden/>
+              </w:rPr>
+            </w:r>
+            <w:r>
+              <w:rPr>
+                <w:noProof/>
+                <w:webHidden/>
+              </w:rPr>
+              <w:fldChar w:fldCharType="separate"/>
+            </w:r>
+            <w:r>
+              <w:rPr>
+                <w:noProof/>
+                <w:webHidden/>
+              </w:rPr>
+              <w:t>16</w:t>
+            </w:r>
+            <w:r>
+              <w:rPr>
+                <w:noProof/>
+                <w:webHidden/>
+              </w:rPr>
+              <w:fldChar w:fldCharType="end"/>
+            </w:r>
+          </w:hyperlink>
+        </w:p>
+        <w:p>
+          <w:pPr>
+            <w:pStyle w:val="TOC3"/>
+            <w:tabs>
+              <w:tab w:val="right" w:leader="dot" w:pos="9396"/>
+            </w:tabs>
+            <w:rPr>
+              <w:noProof/>
+              <w:lang w:eastAsia="en-US"/>
+            </w:rPr>
+          </w:pPr>
+          <w:hyperlink w:anchor="_Toc404254912" w:history="1">
+            <w:r>
+              <w:rPr>
+                <w:rStyle w:val="Hyperlink"/>
+                <w:noProof/>
+              </w:rPr>
+              <w:t>3.3.1 Custom functions</w:t>
+            </w:r>
+            <w:r>
+              <w:rPr>
+                <w:noProof/>
+                <w:webHidden/>
+              </w:rPr>
+              <w:tab/>
+            </w:r>
+            <w:r>
+              <w:rPr>
+                <w:noProof/>
+                <w:webHidden/>
+              </w:rPr>
+              <w:fldChar w:fldCharType="begin"/>
+            </w:r>
+            <w:r>
+              <w:rPr>
+                <w:noProof/>
+                <w:webHidden/>
+              </w:rPr>
+              <w:instrText xml:space="preserve"> PAGEREF _Toc404254912 \h </w:instrText>
+            </w:r>
+            <w:r>
+              <w:rPr>
+                <w:noProof/>
+                <w:webHidden/>
+              </w:rPr>
+            </w:r>
+            <w:r>
+              <w:rPr>
+                <w:noProof/>
+                <w:webHidden/>
+              </w:rPr>
+              <w:fldChar w:fldCharType="separate"/>
+            </w:r>
+            <w:r>
+              <w:rPr>
+                <w:noProof/>
+                <w:webHidden/>
+              </w:rPr>
+              <w:t>17</w:t>
             </w:r>
             <w:r>
               <w:rPr>
@@ -1766,7 +1904,7 @@
               <w:lang w:eastAsia="en-US"/>
             </w:rPr>
           </w:pPr>
-          <w:hyperlink w:anchor="_Toc403653201" w:history="1">
+          <w:hyperlink w:anchor="_Toc404254913" w:history="1">
             <w:r>
               <w:rPr>
                 <w:rStyle w:val="Hyperlink"/>
@@ -1807,7 +1945,7 @@
                 <w:noProof/>
                 <w:webHidden/>
               </w:rPr>
-              <w:instrText xml:space="preserve"> PAGEREF _Toc403653201 \h </w:instrText>
+              <w:instrText xml:space="preserve"> PAGEREF _Toc404254913 \h </w:instrText>
             </w:r>
             <w:r>
               <w:rPr>
@@ -1827,7 +1965,7 @@
                 <w:noProof/>
                 <w:webHidden/>
               </w:rPr>
-              <w:t>16</w:t>
+              <w:t>18</w:t>
             </w:r>
             <w:r>
               <w:rPr>
@@ -1850,7 +1988,7 @@
               <w:lang w:eastAsia="en-US"/>
             </w:rPr>
           </w:pPr>
-          <w:hyperlink w:anchor="_Toc403653202" w:history="1">
+          <w:hyperlink w:anchor="_Toc404254914" w:history="1">
             <w:r>
               <w:rPr>
                 <w:rStyle w:val="Hyperlink"/>
@@ -1891,7 +2029,7 @@
                 <w:noProof/>
                 <w:webHidden/>
               </w:rPr>
-              <w:instrText xml:space="preserve"> PAGEREF _Toc403653202 \h </w:instrText>
+              <w:instrText xml:space="preserve"> PAGEREF _Toc404254914 \h </w:instrText>
             </w:r>
             <w:r>
               <w:rPr>
@@ -1911,7 +2049,7 @@
                 <w:noProof/>
                 <w:webHidden/>
               </w:rPr>
-              <w:t>16</w:t>
+              <w:t>18</w:t>
             </w:r>
             <w:r>
               <w:rPr>
@@ -1934,7 +2072,7 @@
               <w:lang w:eastAsia="en-US"/>
             </w:rPr>
           </w:pPr>
-          <w:hyperlink w:anchor="_Toc403653203" w:history="1">
+          <w:hyperlink w:anchor="_Toc404254915" w:history="1">
             <w:r>
               <w:rPr>
                 <w:rStyle w:val="Hyperlink"/>
@@ -1975,7 +2113,7 @@
                 <w:noProof/>
                 <w:webHidden/>
               </w:rPr>
-              <w:instrText xml:space="preserve"> PAGEREF _Toc403653203 \h </w:instrText>
+              <w:instrText xml:space="preserve"> PAGEREF _Toc404254915 \h </w:instrText>
             </w:r>
             <w:r>
               <w:rPr>
@@ -1995,7 +2133,7 @@
                 <w:noProof/>
                 <w:webHidden/>
               </w:rPr>
-              <w:t>16</w:t>
+              <w:t>18</w:t>
             </w:r>
             <w:r>
               <w:rPr>
@@ -2018,7 +2156,7 @@
               <w:lang w:eastAsia="en-US"/>
             </w:rPr>
           </w:pPr>
-          <w:hyperlink w:anchor="_Toc403653204" w:history="1">
+          <w:hyperlink w:anchor="_Toc404254916" w:history="1">
             <w:r>
               <w:rPr>
                 <w:rStyle w:val="Hyperlink"/>
@@ -2059,7 +2197,7 @@
                 <w:noProof/>
                 <w:webHidden/>
               </w:rPr>
-              <w:instrText xml:space="preserve"> PAGEREF _Toc403653204 \h </w:instrText>
+              <w:instrText xml:space="preserve"> PAGEREF _Toc404254916 \h </w:instrText>
             </w:r>
             <w:r>
               <w:rPr>
@@ -2079,7 +2217,7 @@
                 <w:noProof/>
                 <w:webHidden/>
               </w:rPr>
-              <w:t>16</w:t>
+              <w:t>18</w:t>
             </w:r>
             <w:r>
               <w:rPr>
@@ -2102,7 +2240,7 @@
               <w:lang w:eastAsia="en-US"/>
             </w:rPr>
           </w:pPr>
-          <w:hyperlink w:anchor="_Toc403653205" w:history="1">
+          <w:hyperlink w:anchor="_Toc404254917" w:history="1">
             <w:r>
               <w:rPr>
                 <w:rStyle w:val="Hyperlink"/>
@@ -2143,7 +2281,7 @@
                 <w:noProof/>
                 <w:webHidden/>
               </w:rPr>
-              <w:instrText xml:space="preserve"> PAGEREF _Toc403653205 \h </w:instrText>
+              <w:instrText xml:space="preserve"> PAGEREF _Toc404254917 \h </w:instrText>
             </w:r>
             <w:r>
               <w:rPr>
@@ -2163,7 +2301,7 @@
                 <w:noProof/>
                 <w:webHidden/>
               </w:rPr>
-              <w:t>17</w:t>
+              <w:t>19</w:t>
             </w:r>
             <w:r>
               <w:rPr>
@@ -2186,7 +2324,7 @@
               <w:lang w:eastAsia="en-US"/>
             </w:rPr>
           </w:pPr>
-          <w:hyperlink w:anchor="_Toc403653206" w:history="1">
+          <w:hyperlink w:anchor="_Toc404254918" w:history="1">
             <w:r>
               <w:rPr>
                 <w:rStyle w:val="Hyperlink"/>
@@ -2227,7 +2365,7 @@
                 <w:noProof/>
                 <w:webHidden/>
               </w:rPr>
-              <w:instrText xml:space="preserve"> PAGEREF _Toc403653206 \h </w:instrText>
+              <w:instrText xml:space="preserve"> PAGEREF _Toc404254918 \h </w:instrText>
             </w:r>
             <w:r>
               <w:rPr>
@@ -2247,7 +2385,7 @@
                 <w:noProof/>
                 <w:webHidden/>
               </w:rPr>
-              <w:t>18</w:t>
+              <w:t>20</w:t>
             </w:r>
             <w:r>
               <w:rPr>
@@ -2270,7 +2408,7 @@
               <w:lang w:eastAsia="en-US"/>
             </w:rPr>
           </w:pPr>
-          <w:hyperlink w:anchor="_Toc403653207" w:history="1">
+          <w:hyperlink w:anchor="_Toc404254919" w:history="1">
             <w:r>
               <w:rPr>
                 <w:rStyle w:val="Hyperlink"/>
@@ -2311,7 +2449,7 @@
                 <w:noProof/>
                 <w:webHidden/>
               </w:rPr>
-              <w:instrText xml:space="preserve"> PAGEREF _Toc403653207 \h </w:instrText>
+              <w:instrText xml:space="preserve"> PAGEREF _Toc404254919 \h </w:instrText>
             </w:r>
             <w:r>
               <w:rPr>
@@ -2331,7 +2469,7 @@
                 <w:noProof/>
                 <w:webHidden/>
               </w:rPr>
-              <w:t>19</w:t>
+              <w:t>21</w:t>
             </w:r>
             <w:r>
               <w:rPr>
@@ -2354,7 +2492,7 @@
               <w:lang w:eastAsia="en-US"/>
             </w:rPr>
           </w:pPr>
-          <w:hyperlink w:anchor="_Toc403653208" w:history="1">
+          <w:hyperlink w:anchor="_Toc404254920" w:history="1">
             <w:r>
               <w:rPr>
                 <w:rStyle w:val="Hyperlink"/>
@@ -2395,7 +2533,7 @@
                 <w:noProof/>
                 <w:webHidden/>
               </w:rPr>
-              <w:instrText xml:space="preserve"> PAGEREF _Toc403653208 \h </w:instrText>
+              <w:instrText xml:space="preserve"> PAGEREF _Toc404254920 \h </w:instrText>
             </w:r>
             <w:r>
               <w:rPr>
@@ -2415,7 +2553,7 @@
                 <w:noProof/>
                 <w:webHidden/>
               </w:rPr>
-              <w:t>20</w:t>
+              <w:t>22</w:t>
             </w:r>
             <w:r>
               <w:rPr>
@@ -2438,7 +2576,7 @@
               <w:lang w:eastAsia="en-US"/>
             </w:rPr>
           </w:pPr>
-          <w:hyperlink w:anchor="_Toc403653209" w:history="1">
+          <w:hyperlink w:anchor="_Toc404254921" w:history="1">
             <w:r>
               <w:rPr>
                 <w:rStyle w:val="Hyperlink"/>
@@ -2479,7 +2617,7 @@
                 <w:noProof/>
                 <w:webHidden/>
               </w:rPr>
-              <w:instrText xml:space="preserve"> PAGEREF _Toc403653209 \h </w:instrText>
+              <w:instrText xml:space="preserve"> PAGEREF _Toc404254921 \h </w:instrText>
             </w:r>
             <w:r>
               <w:rPr>
@@ -2499,7 +2637,7 @@
                 <w:noProof/>
                 <w:webHidden/>
               </w:rPr>
-              <w:t>20</w:t>
+              <w:t>22</w:t>
             </w:r>
             <w:r>
               <w:rPr>
@@ -2522,7 +2660,7 @@
               <w:lang w:eastAsia="en-US"/>
             </w:rPr>
           </w:pPr>
-          <w:hyperlink w:anchor="_Toc403653210" w:history="1">
+          <w:hyperlink w:anchor="_Toc404254922" w:history="1">
             <w:r>
               <w:rPr>
                 <w:rStyle w:val="Hyperlink"/>
@@ -2563,7 +2701,7 @@
                 <w:noProof/>
                 <w:webHidden/>
               </w:rPr>
-              <w:instrText xml:space="preserve"> PAGEREF _Toc403653210 \h </w:instrText>
+              <w:instrText xml:space="preserve"> PAGEREF _Toc404254922 \h </w:instrText>
             </w:r>
             <w:r>
               <w:rPr>
@@ -2583,7 +2721,7 @@
                 <w:noProof/>
                 <w:webHidden/>
               </w:rPr>
-              <w:t>20</w:t>
+              <w:t>22</w:t>
             </w:r>
             <w:r>
               <w:rPr>
@@ -2606,7 +2744,7 @@
               <w:lang w:eastAsia="en-US"/>
             </w:rPr>
           </w:pPr>
-          <w:hyperlink w:anchor="_Toc403653211" w:history="1">
+          <w:hyperlink w:anchor="_Toc404254923" w:history="1">
             <w:r>
               <w:rPr>
                 <w:rStyle w:val="Hyperlink"/>
@@ -2647,7 +2785,7 @@
                 <w:noProof/>
                 <w:webHidden/>
               </w:rPr>
-              <w:instrText xml:space="preserve"> PAGEREF _Toc403653211 \h </w:instrText>
+              <w:instrText xml:space="preserve"> PAGEREF _Toc404254923 \h </w:instrText>
             </w:r>
             <w:r>
               <w:rPr>
@@ -2667,7 +2805,7 @@
                 <w:noProof/>
                 <w:webHidden/>
               </w:rPr>
-              <w:t>21</w:t>
+              <w:t>23</w:t>
             </w:r>
             <w:r>
               <w:rPr>
@@ -2690,7 +2828,7 @@
               <w:lang w:eastAsia="en-US"/>
             </w:rPr>
           </w:pPr>
-          <w:hyperlink w:anchor="_Toc403653212" w:history="1">
+          <w:hyperlink w:anchor="_Toc404254924" w:history="1">
             <w:r>
               <w:rPr>
                 <w:rStyle w:val="Hyperlink"/>
@@ -2731,7 +2869,7 @@
                 <w:noProof/>
                 <w:webHidden/>
               </w:rPr>
-              <w:instrText xml:space="preserve"> PAGEREF _Toc403653212 \h </w:instrText>
+              <w:instrText xml:space="preserve"> PAGEREF _Toc404254924 \h </w:instrText>
             </w:r>
             <w:r>
               <w:rPr>
@@ -2751,7 +2889,7 @@
                 <w:noProof/>
                 <w:webHidden/>
               </w:rPr>
-              <w:t>22</w:t>
+              <w:t>24</w:t>
             </w:r>
             <w:r>
               <w:rPr>
@@ -2774,7 +2912,7 @@
               <w:lang w:eastAsia="en-US"/>
             </w:rPr>
           </w:pPr>
-          <w:hyperlink w:anchor="_Toc403653213" w:history="1">
+          <w:hyperlink w:anchor="_Toc404254925" w:history="1">
             <w:r>
               <w:rPr>
                 <w:rStyle w:val="Hyperlink"/>
@@ -2815,7 +2953,7 @@
                 <w:noProof/>
                 <w:webHidden/>
               </w:rPr>
-              <w:instrText xml:space="preserve"> PAGEREF _Toc403653213 \h </w:instrText>
+              <w:instrText xml:space="preserve"> PAGEREF _Toc404254925 \h </w:instrText>
             </w:r>
             <w:r>
               <w:rPr>
@@ -2835,7 +2973,7 @@
                 <w:noProof/>
                 <w:webHidden/>
               </w:rPr>
-              <w:t>23</w:t>
+              <w:t>25</w:t>
             </w:r>
             <w:r>
               <w:rPr>
@@ -2858,7 +2996,7 @@
               <w:lang w:eastAsia="en-US"/>
             </w:rPr>
           </w:pPr>
-          <w:hyperlink w:anchor="_Toc403653214" w:history="1">
+          <w:hyperlink w:anchor="_Toc404254926" w:history="1">
             <w:r>
               <w:rPr>
                 <w:rStyle w:val="Hyperlink"/>
@@ -2878,7 +3016,7 @@
                 <w:rStyle w:val="Hyperlink"/>
                 <w:noProof/>
               </w:rPr>
-              <w:t>Error functions</w:t>
+              <w:t>Regularization</w:t>
             </w:r>
             <w:r>
               <w:rPr>
@@ -2899,7 +3037,7 @@
                 <w:noProof/>
                 <w:webHidden/>
               </w:rPr>
-              <w:instrText xml:space="preserve"> PAGEREF _Toc403653214 \h </w:instrText>
+              <w:instrText xml:space="preserve"> PAGEREF _Toc404254926 \h </w:instrText>
             </w:r>
             <w:r>
               <w:rPr>
@@ -2919,7 +3057,7 @@
                 <w:noProof/>
                 <w:webHidden/>
               </w:rPr>
-              <w:t>25</w:t>
+              <w:t>27</w:t>
             </w:r>
             <w:r>
               <w:rPr>
@@ -2942,7 +3080,7 @@
               <w:lang w:eastAsia="en-US"/>
             </w:rPr>
           </w:pPr>
-          <w:hyperlink w:anchor="_Toc403653215" w:history="1">
+          <w:hyperlink w:anchor="_Toc404254927" w:history="1">
             <w:r>
               <w:rPr>
                 <w:rStyle w:val="Hyperlink"/>
@@ -2962,7 +3100,7 @@
                 <w:rStyle w:val="Hyperlink"/>
                 <w:noProof/>
               </w:rPr>
-              <w:t>Regular error function</w:t>
+              <w:t>Defining additional penalties</w:t>
             </w:r>
             <w:r>
               <w:rPr>
@@ -2983,7 +3121,7 @@
                 <w:noProof/>
                 <w:webHidden/>
               </w:rPr>
-              <w:instrText xml:space="preserve"> PAGEREF _Toc403653215 \h </w:instrText>
+              <w:instrText xml:space="preserve"> PAGEREF _Toc404254927 \h </w:instrText>
             </w:r>
             <w:r>
               <w:rPr>
@@ -3003,7 +3141,7 @@
                 <w:noProof/>
                 <w:webHidden/>
               </w:rPr>
-              <w:t>25</w:t>
+              <w:t>28</w:t>
             </w:r>
             <w:r>
               <w:rPr>
@@ -3026,13 +3164,13 @@
               <w:lang w:eastAsia="en-US"/>
             </w:rPr>
           </w:pPr>
-          <w:hyperlink w:anchor="_Toc403653216" w:history="1">
+          <w:hyperlink w:anchor="_Toc404254928" w:history="1">
             <w:r>
               <w:rPr>
                 <w:rStyle w:val="Hyperlink"/>
                 <w:noProof/>
               </w:rPr>
-              <w:t>6.4.2</w:t>
+              <w:t>6.5.2</w:t>
             </w:r>
             <w:r>
               <w:rPr>
@@ -3046,7 +3184,7 @@
                 <w:rStyle w:val="Hyperlink"/>
                 <w:noProof/>
               </w:rPr>
-              <w:t>Step error function (ADAPT)</w:t>
+              <w:t>ADAPT regularization</w:t>
             </w:r>
             <w:r>
               <w:rPr>
@@ -3067,7 +3205,7 @@
                 <w:noProof/>
                 <w:webHidden/>
               </w:rPr>
-              <w:instrText xml:space="preserve"> PAGEREF _Toc403653216 \h </w:instrText>
+              <w:instrText xml:space="preserve"> PAGEREF _Toc404254928 \h </w:instrText>
             </w:r>
             <w:r>
               <w:rPr>
@@ -3087,7 +3225,91 @@
                 <w:noProof/>
                 <w:webHidden/>
               </w:rPr>
-              <w:t>26</w:t>
+              <w:t>29</w:t>
+            </w:r>
+            <w:r>
+              <w:rPr>
+                <w:noProof/>
+                <w:webHidden/>
+              </w:rPr>
+              <w:fldChar w:fldCharType="end"/>
+            </w:r>
+          </w:hyperlink>
+        </w:p>
+        <w:p>
+          <w:pPr>
+            <w:pStyle w:val="TOC1"/>
+            <w:tabs>
+              <w:tab w:val="left" w:pos="440"/>
+              <w:tab w:val="right" w:leader="dot" w:pos="9396"/>
+            </w:tabs>
+            <w:rPr>
+              <w:noProof/>
+              <w:lang w:eastAsia="en-US"/>
+            </w:rPr>
+          </w:pPr>
+          <w:hyperlink w:anchor="_Toc404254929" w:history="1">
+            <w:r>
+              <w:rPr>
+                <w:rStyle w:val="Hyperlink"/>
+                <w:noProof/>
+              </w:rPr>
+              <w:t>7.</w:t>
+            </w:r>
+            <w:r>
+              <w:rPr>
+                <w:noProof/>
+                <w:lang w:eastAsia="en-US"/>
+              </w:rPr>
+              <w:tab/>
+            </w:r>
+            <w:r>
+              <w:rPr>
+                <w:rStyle w:val="Hyperlink"/>
+                <w:noProof/>
+              </w:rPr>
+              <w:t>Saving and loading results</w:t>
+            </w:r>
+            <w:r>
+              <w:rPr>
+                <w:noProof/>
+                <w:webHidden/>
+              </w:rPr>
+              <w:tab/>
+            </w:r>
+            <w:r>
+              <w:rPr>
+                <w:noProof/>
+                <w:webHidden/>
+              </w:rPr>
+              <w:fldChar w:fldCharType="begin"/>
+            </w:r>
+            <w:r>
+              <w:rPr>
+                <w:noProof/>
+                <w:webHidden/>
+              </w:rPr>
+              <w:instrText xml:space="preserve"> PAGEREF _Toc404254929 \h </w:instrText>
+            </w:r>
+            <w:r>
+              <w:rPr>
+                <w:noProof/>
+                <w:webHidden/>
+              </w:rPr>
+            </w:r>
+            <w:r>
+              <w:rPr>
+                <w:noProof/>
+                <w:webHidden/>
+              </w:rPr>
+              <w:fldChar w:fldCharType="separate"/>
+            </w:r>
+            <w:r>
+              <w:rPr>
+                <w:noProof/>
+                <w:webHidden/>
+              </w:rPr>
+              <w:t>30</w:t>
             </w:r>
             <w:r>
               <w:rPr>
@@ -3110,13 +3332,13 @@
               <w:lang w:eastAsia="en-US"/>
             </w:rPr>
           </w:pPr>
-          <w:hyperlink w:anchor="_Toc403653217" w:history="1">
+          <w:hyperlink w:anchor="_Toc404254930" w:history="1">
             <w:r>
               <w:rPr>
                 <w:rStyle w:val="Hyperlink"/>
                 <w:noProof/>
               </w:rPr>
-              <w:t>6.5</w:t>
+              <w:t>7.1</w:t>
             </w:r>
             <w:r>
               <w:rPr>
@@ -3130,7 +3352,7 @@
                 <w:rStyle w:val="Hyperlink"/>
                 <w:noProof/>
               </w:rPr>
-              <w:t>Regularization</w:t>
+              <w:t>Loading results</w:t>
             </w:r>
             <w:r>
               <w:rPr>
@@ -3151,7 +3373,7 @@
                 <w:noProof/>
                 <w:webHidden/>
               </w:rPr>
-              <w:instrText xml:space="preserve"> PAGEREF _Toc403653217 \h </w:instrText>
+              <w:instrText xml:space="preserve"> PAGEREF _Toc404254930 \h </w:instrText>
             </w:r>
             <w:r>
               <w:rPr>
@@ -3171,175 +3393,7 @@
                 <w:noProof/>
                 <w:webHidden/>
               </w:rPr>
-              <w:t>26</w:t>
-            </w:r>
-            <w:r>
-              <w:rPr>
-                <w:noProof/>
-                <w:webHidden/>
-              </w:rPr>
-              <w:fldChar w:fldCharType="end"/>
-            </w:r>
-          </w:hyperlink>
-        </w:p>
-        <w:p>
-          <w:pPr>
-            <w:pStyle w:val="TOC3"/>
-            <w:tabs>
-              <w:tab w:val="left" w:pos="1320"/>
-              <w:tab w:val="right" w:leader="dot" w:pos="9396"/>
-            </w:tabs>
-            <w:rPr>
-              <w:noProof/>
-              <w:lang w:eastAsia="en-US"/>
-            </w:rPr>
-          </w:pPr>
-          <w:hyperlink w:anchor="_Toc403653218" w:history="1">
-            <w:r>
-              <w:rPr>
-                <w:rStyle w:val="Hyperlink"/>
-                <w:noProof/>
-              </w:rPr>
-              <w:t>6.5.1</w:t>
-            </w:r>
-            <w:r>
-              <w:rPr>
-                <w:noProof/>
-                <w:lang w:eastAsia="en-US"/>
-              </w:rPr>
-              <w:tab/>
-            </w:r>
-            <w:r>
-              <w:rPr>
-                <w:rStyle w:val="Hyperlink"/>
-                <w:noProof/>
-              </w:rPr>
-              <w:t>Defining additional penalties</w:t>
-            </w:r>
-            <w:r>
-              <w:rPr>
-                <w:noProof/>
-                <w:webHidden/>
-              </w:rPr>
-              <w:tab/>
-            </w:r>
-            <w:r>
-              <w:rPr>
-                <w:noProof/>
-                <w:webHidden/>
-              </w:rPr>
-              <w:fldChar w:fldCharType="begin"/>
-            </w:r>
-            <w:r>
-              <w:rPr>
-                <w:noProof/>
-                <w:webHidden/>
-              </w:rPr>
-              <w:instrText xml:space="preserve"> PAGEREF _Toc403653218 \h </w:instrText>
-            </w:r>
-            <w:r>
-              <w:rPr>
-                <w:noProof/>
-                <w:webHidden/>
-              </w:rPr>
-            </w:r>
-            <w:r>
-              <w:rPr>
-                <w:noProof/>
-                <w:webHidden/>
-              </w:rPr>
-              <w:fldChar w:fldCharType="separate"/>
-            </w:r>
-            <w:r>
-              <w:rPr>
-                <w:noProof/>
-                <w:webHidden/>
-              </w:rPr>
-              <w:t>27</w:t>
-            </w:r>
-            <w:r>
-              <w:rPr>
-                <w:noProof/>
-                <w:webHidden/>
-              </w:rPr>
-              <w:fldChar w:fldCharType="end"/>
-            </w:r>
-          </w:hyperlink>
-        </w:p>
-        <w:p>
-          <w:pPr>
-            <w:pStyle w:val="TOC3"/>
-            <w:tabs>
-              <w:tab w:val="left" w:pos="1320"/>
-              <w:tab w:val="right" w:leader="dot" w:pos="9396"/>
-            </w:tabs>
-            <w:rPr>
-              <w:noProof/>
-              <w:lang w:eastAsia="en-US"/>
-            </w:rPr>
-          </w:pPr>
-          <w:hyperlink w:anchor="_Toc403653219" w:history="1">
-            <w:r>
-              <w:rPr>
-                <w:rStyle w:val="Hyperlink"/>
-                <w:noProof/>
-              </w:rPr>
-              <w:t>6.5.2</w:t>
-            </w:r>
-            <w:r>
-              <w:rPr>
-                <w:noProof/>
-                <w:lang w:eastAsia="en-US"/>
-              </w:rPr>
-              <w:tab/>
-            </w:r>
-            <w:r>
-              <w:rPr>
-                <w:rStyle w:val="Hyperlink"/>
-                <w:noProof/>
-              </w:rPr>
-              <w:t>ADAPT regularization</w:t>
-            </w:r>
-            <w:r>
-              <w:rPr>
-                <w:noProof/>
-                <w:webHidden/>
-              </w:rPr>
-              <w:tab/>
-            </w:r>
-            <w:r>
-              <w:rPr>
-                <w:noProof/>
-                <w:webHidden/>
-              </w:rPr>
-              <w:fldChar w:fldCharType="begin"/>
-            </w:r>
-            <w:r>
-              <w:rPr>
-                <w:noProof/>
-                <w:webHidden/>
-              </w:rPr>
-              <w:instrText xml:space="preserve"> PAGEREF _Toc403653219 \h </w:instrText>
-            </w:r>
-            <w:r>
-              <w:rPr>
-                <w:noProof/>
-                <w:webHidden/>
-              </w:rPr>
-            </w:r>
-            <w:r>
-              <w:rPr>
-                <w:noProof/>
-                <w:webHidden/>
-              </w:rPr>
-              <w:fldChar w:fldCharType="separate"/>
-            </w:r>
-            <w:r>
-              <w:rPr>
-                <w:noProof/>
-                <w:webHidden/>
-              </w:rPr>
-              <w:t>28</w:t>
+              <w:t>30</w:t>
             </w:r>
             <w:r>
               <w:rPr>
@@ -3362,13 +3416,13 @@
               <w:lang w:eastAsia="en-US"/>
             </w:rPr>
           </w:pPr>
-          <w:hyperlink w:anchor="_Toc403653220" w:history="1">
+          <w:hyperlink w:anchor="_Toc404254931" w:history="1">
             <w:r>
               <w:rPr>
                 <w:rStyle w:val="Hyperlink"/>
                 <w:noProof/>
               </w:rPr>
-              <w:t>7.</w:t>
+              <w:t>8.</w:t>
             </w:r>
             <w:r>
               <w:rPr>
@@ -3382,7 +3436,7 @@
                 <w:rStyle w:val="Hyperlink"/>
                 <w:noProof/>
               </w:rPr>
-              <w:t>Saving and loading results</w:t>
+              <w:t>References</w:t>
             </w:r>
             <w:r>
               <w:rPr>
@@ -3403,7 +3457,7 @@
                 <w:noProof/>
                 <w:webHidden/>
               </w:rPr>
-              <w:instrText xml:space="preserve"> PAGEREF _Toc403653220 \h </w:instrText>
+              <w:instrText xml:space="preserve"> PAGEREF _Toc404254931 \h </w:instrText>
             </w:r>
             <w:r>
               <w:rPr>
@@ -3423,175 +3477,7 @@
                 <w:noProof/>
                 <w:webHidden/>
               </w:rPr>
-              <w:t>29</w:t>
-            </w:r>
-            <w:r>
-              <w:rPr>
-                <w:noProof/>
-                <w:webHidden/>
-              </w:rPr>
-              <w:fldChar w:fldCharType="end"/>
-            </w:r>
-          </w:hyperlink>
-        </w:p>
-        <w:p>
-          <w:pPr>
-            <w:pStyle w:val="TOC2"/>
-            <w:tabs>
-              <w:tab w:val="left" w:pos="880"/>
-              <w:tab w:val="right" w:leader="dot" w:pos="9396"/>
-            </w:tabs>
-            <w:rPr>
-              <w:noProof/>
-              <w:lang w:eastAsia="en-US"/>
-            </w:rPr>
-          </w:pPr>
-          <w:hyperlink w:anchor="_Toc403653221" w:history="1">
-            <w:r>
-              <w:rPr>
-                <w:rStyle w:val="Hyperlink"/>
-                <w:noProof/>
-              </w:rPr>
-              <w:t>7.1</w:t>
-            </w:r>
-            <w:r>
-              <w:rPr>
-                <w:noProof/>
-                <w:lang w:eastAsia="en-US"/>
-              </w:rPr>
-              <w:tab/>
-            </w:r>
-            <w:r>
-              <w:rPr>
-                <w:rStyle w:val="Hyperlink"/>
-                <w:noProof/>
-              </w:rPr>
-              <w:t>Loading results</w:t>
-            </w:r>
-            <w:r>
-              <w:rPr>
-                <w:noProof/>
-                <w:webHidden/>
-              </w:rPr>
-              <w:tab/>
-            </w:r>
-            <w:r>
-              <w:rPr>
-                <w:noProof/>
-                <w:webHidden/>
-              </w:rPr>
-              <w:fldChar w:fldCharType="begin"/>
-            </w:r>
-            <w:r>
-              <w:rPr>
-                <w:noProof/>
-                <w:webHidden/>
-              </w:rPr>
-              <w:instrText xml:space="preserve"> PAGEREF _Toc403653221 \h </w:instrText>
-            </w:r>
-            <w:r>
-              <w:rPr>
-                <w:noProof/>
-                <w:webHidden/>
-              </w:rPr>
-            </w:r>
-            <w:r>
-              <w:rPr>
-                <w:noProof/>
-                <w:webHidden/>
-              </w:rPr>
-              <w:fldChar w:fldCharType="separate"/>
-            </w:r>
-            <w:r>
-              <w:rPr>
-                <w:noProof/>
-                <w:webHidden/>
-              </w:rPr>
-              <w:t>29</w:t>
-            </w:r>
-            <w:r>
-              <w:rPr>
-                <w:noProof/>
-                <w:webHidden/>
-              </w:rPr>
-              <w:fldChar w:fldCharType="end"/>
-            </w:r>
-          </w:hyperlink>
-        </w:p>
-        <w:p>
-          <w:pPr>
-            <w:pStyle w:val="TOC1"/>
-            <w:tabs>
-              <w:tab w:val="left" w:pos="440"/>
-              <w:tab w:val="right" w:leader="dot" w:pos="9396"/>
-            </w:tabs>
-            <w:rPr>
-              <w:noProof/>
-              <w:lang w:eastAsia="en-US"/>
-            </w:rPr>
-          </w:pPr>
-          <w:hyperlink w:anchor="_Toc403653222" w:history="1">
-            <w:r>
-              <w:rPr>
-                <w:rStyle w:val="Hyperlink"/>
-                <w:noProof/>
-              </w:rPr>
-              <w:t>8.</w:t>
-            </w:r>
-            <w:r>
-              <w:rPr>
-                <w:noProof/>
-                <w:lang w:eastAsia="en-US"/>
-              </w:rPr>
-              <w:tab/>
-            </w:r>
-            <w:r>
-              <w:rPr>
-                <w:rStyle w:val="Hyperlink"/>
-                <w:noProof/>
-              </w:rPr>
-              <w:t>References</w:t>
-            </w:r>
-            <w:r>
-              <w:rPr>
-                <w:noProof/>
-                <w:webHidden/>
-              </w:rPr>
-              <w:tab/>
-            </w:r>
-            <w:r>
-              <w:rPr>
-                <w:noProof/>
-                <w:webHidden/>
-              </w:rPr>
-              <w:fldChar w:fldCharType="begin"/>
-            </w:r>
-            <w:r>
-              <w:rPr>
-                <w:noProof/>
-                <w:webHidden/>
-              </w:rPr>
-              <w:instrText xml:space="preserve"> PAGEREF _Toc403653222 \h </w:instrText>
-            </w:r>
-            <w:r>
-              <w:rPr>
-                <w:noProof/>
-                <w:webHidden/>
-              </w:rPr>
-            </w:r>
-            <w:r>
-              <w:rPr>
-                <w:noProof/>
-                <w:webHidden/>
-              </w:rPr>
-              <w:fldChar w:fldCharType="separate"/>
-            </w:r>
-            <w:r>
-              <w:rPr>
-                <w:noProof/>
-                <w:webHidden/>
-              </w:rPr>
-              <w:t>30</w:t>
+              <w:t>31</w:t>
             </w:r>
             <w:r>
               <w:rPr>
@@ -3621,7 +3507,7 @@
       <w:r>
         <w:br w:type="page"/>
       </w:r>
-      <w:bookmarkStart w:id="1" w:name="_Toc403653181"/>
+      <w:bookmarkStart w:id="1" w:name="_Toc404254891"/>
       <w:r>
         <w:lastRenderedPageBreak/>
         <w:t>1.</w:t>
@@ -3686,7 +3572,7 @@
           <w:numId w:val="13"/>
         </w:numPr>
       </w:pPr>
-      <w:bookmarkStart w:id="2" w:name="_Toc403653182"/>
+      <w:bookmarkStart w:id="2" w:name="_Toc404254892"/>
       <w:r>
         <w:t>Required knowledge</w:t>
       </w:r>
@@ -3779,7 +3665,7 @@
       <w:pPr>
         <w:pStyle w:val="Heading2"/>
       </w:pPr>
-      <w:bookmarkStart w:id="3" w:name="_Toc403653183"/>
+      <w:bookmarkStart w:id="3" w:name="_Toc404254893"/>
       <w:r>
         <w:t>1.2</w:t>
       </w:r>
@@ -3841,7 +3727,7 @@
       <w:pPr>
         <w:pStyle w:val="Heading2"/>
       </w:pPr>
-      <w:bookmarkStart w:id="4" w:name="_Toc403653184"/>
+      <w:bookmarkStart w:id="4" w:name="_Toc404254894"/>
       <w:r>
         <w:t>1.3</w:t>
       </w:r>
@@ -3939,7 +3825,7 @@
       <w:pPr>
         <w:pStyle w:val="Heading1"/>
       </w:pPr>
-      <w:bookmarkStart w:id="5" w:name="_Toc403653185"/>
+      <w:bookmarkStart w:id="5" w:name="_Toc404254895"/>
       <w:r>
         <w:lastRenderedPageBreak/>
         <w:t>2.</w:t>
@@ -4567,7 +4453,7 @@
       <w:pPr>
         <w:pStyle w:val="Heading2"/>
       </w:pPr>
-      <w:bookmarkStart w:id="6" w:name="_Toc403653186"/>
+      <w:bookmarkStart w:id="6" w:name="_Toc404254896"/>
       <w:r>
         <w:lastRenderedPageBreak/>
         <w:t>2.1</w:t>
@@ -4783,7 +4669,7 @@
       <w:r>
         <w:t xml:space="preserve"> </w:t>
       </w:r>
-      <w:bookmarkStart w:id="7" w:name="_Toc403653187"/>
+      <w:bookmarkStart w:id="7" w:name="_Toc404254897"/>
       <w:r>
         <w:t>2.2</w:t>
       </w:r>
@@ -5058,7 +4944,7 @@
       <w:pPr>
         <w:pStyle w:val="Heading2"/>
       </w:pPr>
-      <w:bookmarkStart w:id="8" w:name="_Toc403653188"/>
+      <w:bookmarkStart w:id="8" w:name="_Toc404254898"/>
       <w:r>
         <w:lastRenderedPageBreak/>
         <w:t>2.3</w:t>
@@ -5360,7 +5246,7 @@
       <w:pPr>
         <w:pStyle w:val="Heading3"/>
       </w:pPr>
-      <w:bookmarkStart w:id="9" w:name="_Toc403653189"/>
+      <w:bookmarkStart w:id="9" w:name="_Toc404254899"/>
       <w:r>
         <w:t>2.3.1</w:t>
       </w:r>
@@ -5517,7 +5403,7 @@
       <w:pPr>
         <w:pStyle w:val="Heading3"/>
       </w:pPr>
-      <w:bookmarkStart w:id="10" w:name="_Toc403653190"/>
+      <w:bookmarkStart w:id="10" w:name="_Toc404254900"/>
       <w:r>
         <w:t>2.3.2</w:t>
       </w:r>
@@ -5799,7 +5685,7 @@
       <w:pPr>
         <w:pStyle w:val="Heading2"/>
       </w:pPr>
-      <w:bookmarkStart w:id="11" w:name="_Toc403653191"/>
+      <w:bookmarkStart w:id="11" w:name="_Toc404254901"/>
       <w:r>
         <w:t>2.4</w:t>
       </w:r>
@@ -6150,7 +6036,7 @@
       <w:pPr>
         <w:pStyle w:val="Heading2"/>
       </w:pPr>
-      <w:bookmarkStart w:id="12" w:name="_Toc403653192"/>
+      <w:bookmarkStart w:id="12" w:name="_Toc404254902"/>
       <w:r>
         <w:t>2.5</w:t>
       </w:r>
@@ -6502,7 +6388,7 @@
       <w:pPr>
         <w:pStyle w:val="Heading2"/>
       </w:pPr>
-      <w:bookmarkStart w:id="13" w:name="_Toc403653193"/>
+      <w:bookmarkStart w:id="13" w:name="_Toc404254903"/>
       <w:r>
         <w:t>2.6</w:t>
       </w:r>
@@ -6964,7 +6850,7 @@
       <w:pPr>
         <w:pStyle w:val="Heading3"/>
       </w:pPr>
-      <w:bookmarkStart w:id="14" w:name="_Toc403653194"/>
+      <w:bookmarkStart w:id="14" w:name="_Toc404254904"/>
       <w:r>
         <w:lastRenderedPageBreak/>
         <w:t>2.6.1</w:t>
@@ -7241,7 +7127,7 @@
       <w:pPr>
         <w:pStyle w:val="Heading3"/>
       </w:pPr>
-      <w:bookmarkStart w:id="15" w:name="_Toc403653195"/>
+      <w:bookmarkStart w:id="15" w:name="_Toc404254905"/>
       <w:r>
         <w:t>2.6.2</w:t>
       </w:r>
@@ -7400,7 +7286,7 @@
       <w:pPr>
         <w:pStyle w:val="Heading2"/>
       </w:pPr>
-      <w:bookmarkStart w:id="16" w:name="_Toc403653196"/>
+      <w:bookmarkStart w:id="16" w:name="_Toc404254906"/>
       <w:r>
         <w:lastRenderedPageBreak/>
         <w:t>2.7</w:t>
@@ -7630,7 +7516,7 @@
       <w:pPr>
         <w:pStyle w:val="Heading1"/>
       </w:pPr>
-      <w:bookmarkStart w:id="17" w:name="_Toc403653197"/>
+      <w:bookmarkStart w:id="17" w:name="_Toc404254907"/>
       <w:r>
         <w:lastRenderedPageBreak/>
         <w:t>2.</w:t>
@@ -7884,7 +7770,7 @@
       <w:pPr>
         <w:pStyle w:val="Heading1"/>
       </w:pPr>
-      <w:bookmarkStart w:id="18" w:name="_Toc403653198"/>
+      <w:bookmarkStart w:id="18" w:name="_Toc404254908"/>
       <w:r>
         <w:lastRenderedPageBreak/>
         <w:t>3.</w:t>
@@ -8072,6 +7958,44 @@
           </w:p>
         </w:tc>
       </w:tr>
+      <w:tr>
+        <w:tc>
+          <w:tcPr>
+            <w:tcW w:w="1952" w:type="dxa"/>
+            <w:shd w:val="clear" w:color="auto" w:fill="F2F2F2" w:themeFill="background1" w:themeFillShade="F2"/>
+            <w:vAlign w:val="center"/>
+          </w:tcPr>
+          <w:p>
+            <w:pPr>
+              <w:rPr>
+                <w:rFonts w:ascii="Lucida Console" w:hAnsi="Lucida Console"/>
+                <w:sz w:val="16"/>
+                <w:szCs w:val="16"/>
+              </w:rPr>
+            </w:pPr>
+            <w:r>
+              <w:rPr>
+                <w:rFonts w:ascii="Lucida Console" w:hAnsi="Lucida Console"/>
+                <w:sz w:val="16"/>
+                <w:szCs w:val="16"/>
+              </w:rPr>
+              <w:t>FUNCTIONS</w:t>
+            </w:r>
+          </w:p>
+        </w:tc>
+        <w:tc>
+          <w:tcPr>
+            <w:tcW w:w="7670" w:type="dxa"/>
+            <w:shd w:val="clear" w:color="auto" w:fill="F2F2F2" w:themeFill="background1" w:themeFillShade="F2"/>
+            <w:vAlign w:val="center"/>
+          </w:tcPr>
+          <w:p>
+            <w:r>
+              <w:t>Data functions.</w:t>
+            </w:r>
+          </w:p>
+        </w:tc>
+      </w:tr>
     </w:tbl>
     <w:p/>
     <w:p>
@@ -8206,7 +8130,7 @@
       <w:pPr>
         <w:pStyle w:val="Heading2"/>
       </w:pPr>
-      <w:bookmarkStart w:id="19" w:name="_Toc403653199"/>
+      <w:bookmarkStart w:id="19" w:name="_Toc404254909"/>
       <w:r>
         <w:t>3.1</w:t>
       </w:r>
@@ -8282,9 +8206,8 @@
       <w:pPr>
         <w:pStyle w:val="Heading2"/>
       </w:pPr>
-      <w:bookmarkStart w:id="20" w:name="_Toc403653200"/>
-      <w:r>
-        <w:lastRenderedPageBreak/>
+      <w:bookmarkStart w:id="20" w:name="_Toc404254910"/>
+      <w:r>
         <w:t>3.2</w:t>
       </w:r>
       <w:r>
@@ -9276,10 +9199,828 @@
         <w:t xml:space="preserve"> property.</w:t>
       </w:r>
     </w:p>
+    <w:p/>
+    <w:p>
+      <w:pPr>
+        <w:pStyle w:val="Heading2"/>
+      </w:pPr>
+      <w:bookmarkStart w:id="21" w:name="_Toc404254911"/>
+      <w:r>
+        <w:lastRenderedPageBreak/>
+        <w:t>3.3 Data functions</w:t>
+      </w:r>
+      <w:bookmarkEnd w:id="21"/>
+    </w:p>
+    <w:p/>
+    <w:tbl>
+      <w:tblPr>
+        <w:tblStyle w:val="TableGrid"/>
+        <w:tblW w:w="0" w:type="auto"/>
+        <w:tblBorders>
+          <w:top w:val="single" w:sz="4" w:space="0" w:color="FFFFFF" w:themeColor="background1"/>
+          <w:left w:val="single" w:sz="4" w:space="0" w:color="FFFFFF" w:themeColor="background1"/>
+          <w:bottom w:val="single" w:sz="4" w:space="0" w:color="FFFFFF" w:themeColor="background1"/>
+          <w:right w:val="single" w:sz="4" w:space="0" w:color="FFFFFF" w:themeColor="background1"/>
+          <w:insideH w:val="single" w:sz="4" w:space="0" w:color="FFFFFF" w:themeColor="background1"/>
+          <w:insideV w:val="single" w:sz="4" w:space="0" w:color="FFFFFF" w:themeColor="background1"/>
+        </w:tblBorders>
+        <w:shd w:val="clear" w:color="auto" w:fill="D9D9D9" w:themeFill="background1" w:themeFillShade="D9"/>
+        <w:tblLook w:val="04A0" w:firstRow="1" w:lastRow="0" w:firstColumn="1" w:lastColumn="0" w:noHBand="0" w:noVBand="1"/>
+      </w:tblPr>
+      <w:tblGrid>
+        <w:gridCol w:w="1242"/>
+        <w:gridCol w:w="993"/>
+        <w:gridCol w:w="7387"/>
+      </w:tblGrid>
+      <w:tr>
+        <w:tc>
+          <w:tcPr>
+            <w:tcW w:w="9622" w:type="dxa"/>
+            <w:gridSpan w:val="3"/>
+            <w:shd w:val="clear" w:color="auto" w:fill="FFFFFF" w:themeFill="background1"/>
+            <w:vAlign w:val="center"/>
+          </w:tcPr>
+          <w:p>
+            <w:r>
+              <w:t>Properties</w:t>
+            </w:r>
+          </w:p>
+        </w:tc>
+      </w:tr>
+      <w:tr>
+        <w:tc>
+          <w:tcPr>
+            <w:tcW w:w="1242" w:type="dxa"/>
+            <w:shd w:val="clear" w:color="auto" w:fill="F2F2F2" w:themeFill="background1" w:themeFillShade="F2"/>
+            <w:vAlign w:val="center"/>
+          </w:tcPr>
+          <w:p>
+            <w:pPr>
+              <w:rPr>
+                <w:rFonts w:ascii="Lucida Console" w:hAnsi="Lucida Console"/>
+                <w:sz w:val="16"/>
+                <w:szCs w:val="16"/>
+              </w:rPr>
+            </w:pPr>
+            <w:r>
+              <w:rPr>
+                <w:rFonts w:ascii="Lucida Console" w:hAnsi="Lucida Console"/>
+                <w:sz w:val="16"/>
+                <w:szCs w:val="16"/>
+              </w:rPr>
+              <w:t>name</w:t>
+            </w:r>
+          </w:p>
+        </w:tc>
+        <w:tc>
+          <w:tcPr>
+            <w:tcW w:w="993" w:type="dxa"/>
+            <w:shd w:val="clear" w:color="auto" w:fill="F2F2F2" w:themeFill="background1" w:themeFillShade="F2"/>
+            <w:vAlign w:val="center"/>
+          </w:tcPr>
+          <w:p>
+            <w:pPr>
+              <w:rPr>
+                <w:rFonts w:ascii="Lucida Console" w:hAnsi="Lucida Console"/>
+                <w:sz w:val="16"/>
+                <w:szCs w:val="16"/>
+              </w:rPr>
+            </w:pPr>
+            <w:r>
+              <w:rPr>
+                <w:rFonts w:ascii="Lucida Console" w:hAnsi="Lucida Console"/>
+                <w:sz w:val="16"/>
+                <w:szCs w:val="16"/>
+              </w:rPr>
+              <w:t>char</w:t>
+            </w:r>
+          </w:p>
+        </w:tc>
+        <w:tc>
+          <w:tcPr>
+            <w:tcW w:w="7387" w:type="dxa"/>
+            <w:shd w:val="clear" w:color="auto" w:fill="F2F2F2" w:themeFill="background1" w:themeFillShade="F2"/>
+            <w:vAlign w:val="center"/>
+          </w:tcPr>
+          <w:p>
+            <w:r>
+              <w:t>Field name.</w:t>
+            </w:r>
+          </w:p>
+        </w:tc>
+      </w:tr>
+      <w:tr>
+        <w:tc>
+          <w:tcPr>
+            <w:tcW w:w="1242" w:type="dxa"/>
+            <w:shd w:val="clear" w:color="auto" w:fill="F2F2F2" w:themeFill="background1" w:themeFillShade="F2"/>
+            <w:vAlign w:val="center"/>
+          </w:tcPr>
+          <w:p>
+            <w:pPr>
+              <w:rPr>
+                <w:rFonts w:ascii="Lucida Console" w:hAnsi="Lucida Console"/>
+                <w:sz w:val="16"/>
+                <w:szCs w:val="16"/>
+              </w:rPr>
+            </w:pPr>
+            <w:proofErr w:type="spellStart"/>
+            <w:r>
+              <w:rPr>
+                <w:rFonts w:ascii="Lucida Console" w:hAnsi="Lucida Console"/>
+                <w:sz w:val="16"/>
+                <w:szCs w:val="16"/>
+              </w:rPr>
+              <w:t>obs</w:t>
+            </w:r>
+            <w:proofErr w:type="spellEnd"/>
+          </w:p>
+        </w:tc>
+        <w:tc>
+          <w:tcPr>
+            <w:tcW w:w="993" w:type="dxa"/>
+            <w:shd w:val="clear" w:color="auto" w:fill="F2F2F2" w:themeFill="background1" w:themeFillShade="F2"/>
+            <w:vAlign w:val="center"/>
+          </w:tcPr>
+          <w:p>
+            <w:pPr>
+              <w:rPr>
+                <w:rFonts w:ascii="Lucida Console" w:hAnsi="Lucida Console"/>
+                <w:sz w:val="16"/>
+                <w:szCs w:val="16"/>
+              </w:rPr>
+            </w:pPr>
+            <w:r>
+              <w:rPr>
+                <w:rFonts w:ascii="Lucida Console" w:hAnsi="Lucida Console"/>
+                <w:sz w:val="16"/>
+                <w:szCs w:val="16"/>
+              </w:rPr>
+              <w:t>double (</w:t>
+            </w:r>
+            <w:proofErr w:type="spellStart"/>
+            <w:r>
+              <w:rPr>
+                <w:rFonts w:ascii="Lucida Console" w:hAnsi="Lucida Console"/>
+                <w:sz w:val="16"/>
+                <w:szCs w:val="16"/>
+              </w:rPr>
+              <w:t>bool</w:t>
+            </w:r>
+            <w:proofErr w:type="spellEnd"/>
+            <w:r>
+              <w:rPr>
+                <w:rFonts w:ascii="Lucida Console" w:hAnsi="Lucida Console"/>
+                <w:sz w:val="16"/>
+                <w:szCs w:val="16"/>
+              </w:rPr>
+              <w:t>)</w:t>
+            </w:r>
+          </w:p>
+        </w:tc>
+        <w:tc>
+          <w:tcPr>
+            <w:tcW w:w="7387" w:type="dxa"/>
+            <w:shd w:val="clear" w:color="auto" w:fill="F2F2F2" w:themeFill="background1" w:themeFillShade="F2"/>
+            <w:vAlign w:val="center"/>
+          </w:tcPr>
+          <w:p>
+            <w:r>
+              <w:t xml:space="preserve">Observable indicator. </w:t>
+            </w:r>
+            <w:r>
+              <w:rPr>
+                <w:rFonts w:ascii="Lucida Console" w:hAnsi="Lucida Console"/>
+                <w:sz w:val="16"/>
+                <w:szCs w:val="16"/>
+              </w:rPr>
+              <w:t>1</w:t>
+            </w:r>
+            <w:r>
+              <w:t xml:space="preserve"> for observables; </w:t>
+            </w:r>
+            <w:r>
+              <w:rPr>
+                <w:rFonts w:ascii="Lucida Console" w:hAnsi="Lucida Console"/>
+                <w:sz w:val="16"/>
+                <w:szCs w:val="16"/>
+              </w:rPr>
+              <w:t>0</w:t>
+            </w:r>
+            <w:r>
+              <w:t xml:space="preserve"> for regular data.</w:t>
+            </w:r>
+          </w:p>
+        </w:tc>
+      </w:tr>
+      <w:tr>
+        <w:tc>
+          <w:tcPr>
+            <w:tcW w:w="1242" w:type="dxa"/>
+            <w:shd w:val="clear" w:color="auto" w:fill="F2F2F2" w:themeFill="background1" w:themeFillShade="F2"/>
+            <w:vAlign w:val="center"/>
+          </w:tcPr>
+          <w:p>
+            <w:pPr>
+              <w:rPr>
+                <w:rFonts w:ascii="Lucida Console" w:hAnsi="Lucida Console"/>
+                <w:sz w:val="16"/>
+                <w:szCs w:val="16"/>
+              </w:rPr>
+            </w:pPr>
+            <w:proofErr w:type="spellStart"/>
+            <w:r>
+              <w:rPr>
+                <w:rFonts w:ascii="Lucida Console" w:hAnsi="Lucida Console"/>
+                <w:sz w:val="16"/>
+                <w:szCs w:val="16"/>
+              </w:rPr>
+              <w:t>func</w:t>
+            </w:r>
+            <w:proofErr w:type="spellEnd"/>
+          </w:p>
+        </w:tc>
+        <w:tc>
+          <w:tcPr>
+            <w:tcW w:w="993" w:type="dxa"/>
+            <w:shd w:val="clear" w:color="auto" w:fill="F2F2F2" w:themeFill="background1" w:themeFillShade="F2"/>
+            <w:vAlign w:val="center"/>
+          </w:tcPr>
+          <w:p>
+            <w:pPr>
+              <w:rPr>
+                <w:rFonts w:ascii="Lucida Console" w:hAnsi="Lucida Console"/>
+                <w:sz w:val="16"/>
+                <w:szCs w:val="16"/>
+              </w:rPr>
+            </w:pPr>
+            <w:r>
+              <w:rPr>
+                <w:rFonts w:ascii="Lucida Console" w:hAnsi="Lucida Console"/>
+                <w:sz w:val="16"/>
+                <w:szCs w:val="16"/>
+              </w:rPr>
+              <w:t>char</w:t>
+            </w:r>
+          </w:p>
+        </w:tc>
+        <w:tc>
+          <w:tcPr>
+            <w:tcW w:w="7387" w:type="dxa"/>
+            <w:shd w:val="clear" w:color="auto" w:fill="F2F2F2" w:themeFill="background1" w:themeFillShade="F2"/>
+            <w:vAlign w:val="center"/>
+          </w:tcPr>
+          <w:p>
+            <w:r>
+              <w:t xml:space="preserve">Name of the corresponding time field in the data structure. </w:t>
+            </w:r>
+          </w:p>
+        </w:tc>
+      </w:tr>
+      <w:tr>
+        <w:tc>
+          <w:tcPr>
+            <w:tcW w:w="1242" w:type="dxa"/>
+            <w:shd w:val="clear" w:color="auto" w:fill="F2F2F2" w:themeFill="background1" w:themeFillShade="F2"/>
+            <w:vAlign w:val="center"/>
+          </w:tcPr>
+          <w:p>
+            <w:pPr>
+              <w:rPr>
+                <w:rFonts w:ascii="Lucida Console" w:hAnsi="Lucida Console"/>
+                <w:sz w:val="16"/>
+                <w:szCs w:val="16"/>
+              </w:rPr>
+            </w:pPr>
+            <w:proofErr w:type="spellStart"/>
+            <w:r>
+              <w:rPr>
+                <w:rFonts w:ascii="Lucida Console" w:hAnsi="Lucida Console"/>
+                <w:sz w:val="16"/>
+                <w:szCs w:val="16"/>
+              </w:rPr>
+              <w:t>valArgs</w:t>
+            </w:r>
+            <w:proofErr w:type="spellEnd"/>
+          </w:p>
+        </w:tc>
+        <w:tc>
+          <w:tcPr>
+            <w:tcW w:w="993" w:type="dxa"/>
+            <w:shd w:val="clear" w:color="auto" w:fill="F2F2F2" w:themeFill="background1" w:themeFillShade="F2"/>
+            <w:vAlign w:val="center"/>
+          </w:tcPr>
+          <w:p>
+            <w:pPr>
+              <w:rPr>
+                <w:rFonts w:ascii="Lucida Console" w:hAnsi="Lucida Console"/>
+                <w:sz w:val="16"/>
+                <w:szCs w:val="16"/>
+              </w:rPr>
+            </w:pPr>
+            <w:r>
+              <w:rPr>
+                <w:rFonts w:ascii="Lucida Console" w:hAnsi="Lucida Console"/>
+                <w:sz w:val="16"/>
+                <w:szCs w:val="16"/>
+              </w:rPr>
+              <w:t>char</w:t>
+            </w:r>
+          </w:p>
+        </w:tc>
+        <w:tc>
+          <w:tcPr>
+            <w:tcW w:w="7387" w:type="dxa"/>
+            <w:shd w:val="clear" w:color="auto" w:fill="F2F2F2" w:themeFill="background1" w:themeFillShade="F2"/>
+            <w:vAlign w:val="center"/>
+          </w:tcPr>
+          <w:p>
+            <w:r>
+              <w:t>Name of the corresponding mean value field in the data structure.</w:t>
+            </w:r>
+          </w:p>
+        </w:tc>
+      </w:tr>
+      <w:tr>
+        <w:tc>
+          <w:tcPr>
+            <w:tcW w:w="1242" w:type="dxa"/>
+            <w:shd w:val="clear" w:color="auto" w:fill="F2F2F2" w:themeFill="background1" w:themeFillShade="F2"/>
+            <w:vAlign w:val="center"/>
+          </w:tcPr>
+          <w:p>
+            <w:pPr>
+              <w:rPr>
+                <w:rFonts w:ascii="Lucida Console" w:hAnsi="Lucida Console"/>
+                <w:sz w:val="16"/>
+                <w:szCs w:val="16"/>
+              </w:rPr>
+            </w:pPr>
+            <w:proofErr w:type="spellStart"/>
+            <w:r>
+              <w:rPr>
+                <w:rFonts w:ascii="Lucida Console" w:hAnsi="Lucida Console"/>
+                <w:sz w:val="16"/>
+                <w:szCs w:val="16"/>
+              </w:rPr>
+              <w:t>stdArg</w:t>
+            </w:r>
+            <w:proofErr w:type="spellEnd"/>
+          </w:p>
+        </w:tc>
+        <w:tc>
+          <w:tcPr>
+            <w:tcW w:w="993" w:type="dxa"/>
+            <w:shd w:val="clear" w:color="auto" w:fill="F2F2F2" w:themeFill="background1" w:themeFillShade="F2"/>
+            <w:vAlign w:val="center"/>
+          </w:tcPr>
+          <w:p>
+            <w:pPr>
+              <w:rPr>
+                <w:rFonts w:ascii="Lucida Console" w:hAnsi="Lucida Console"/>
+                <w:sz w:val="16"/>
+                <w:szCs w:val="16"/>
+              </w:rPr>
+            </w:pPr>
+            <w:r>
+              <w:rPr>
+                <w:rFonts w:ascii="Lucida Console" w:hAnsi="Lucida Console"/>
+                <w:sz w:val="16"/>
+                <w:szCs w:val="16"/>
+              </w:rPr>
+              <w:t>char</w:t>
+            </w:r>
+          </w:p>
+        </w:tc>
+        <w:tc>
+          <w:tcPr>
+            <w:tcW w:w="7387" w:type="dxa"/>
+            <w:shd w:val="clear" w:color="auto" w:fill="F2F2F2" w:themeFill="background1" w:themeFillShade="F2"/>
+            <w:vAlign w:val="center"/>
+          </w:tcPr>
+          <w:p>
+            <w:r>
+              <w:t>Name of the corresponding standard deviation field in the data structure.</w:t>
+            </w:r>
+          </w:p>
+        </w:tc>
+      </w:tr>
+    </w:tbl>
+    <w:p/>
+    <w:p>
+      <w:r>
+        <w:t xml:space="preserve">Data functions are functions of data fields. The function specified in the </w:t>
+      </w:r>
+      <w:proofErr w:type="spellStart"/>
+      <w:r>
+        <w:rPr>
+          <w:rFonts w:ascii="Lucida Console" w:hAnsi="Lucida Console"/>
+          <w:sz w:val="16"/>
+          <w:szCs w:val="16"/>
+        </w:rPr>
+        <w:t>func</w:t>
+      </w:r>
+      <w:proofErr w:type="spellEnd"/>
+      <w:r>
+        <w:t xml:space="preserve"> property is applied to the values of the data fields (or other data functions) specified in the </w:t>
+      </w:r>
+      <w:proofErr w:type="spellStart"/>
+      <w:r>
+        <w:rPr>
+          <w:rFonts w:ascii="Lucida Console" w:hAnsi="Lucida Console"/>
+          <w:sz w:val="16"/>
+          <w:szCs w:val="16"/>
+        </w:rPr>
+        <w:t>valArgs</w:t>
+      </w:r>
+      <w:proofErr w:type="spellEnd"/>
+      <w:r>
+        <w:t xml:space="preserve"> cell array. Note that this function will be applied to the source values, current (randomized) values as well as the interpolated values. Data functions should therefore be used when fitting the model to interpolated data (i.e. the random splines generated during ADAPT), if the data of an observable corresponds to a function (i.e. sum, product) of data fields. In the current implementation, the corresponding standard deviations for the defined data function are copied from the data field specified in the </w:t>
+      </w:r>
+      <w:proofErr w:type="spellStart"/>
+      <w:r>
+        <w:rPr>
+          <w:rFonts w:ascii="Lucida Console" w:hAnsi="Lucida Console"/>
+          <w:sz w:val="16"/>
+          <w:szCs w:val="16"/>
+        </w:rPr>
+        <w:t>stdArg</w:t>
+      </w:r>
+      <w:proofErr w:type="spellEnd"/>
+      <w:r>
+        <w:t xml:space="preserve"> property.</w:t>
+      </w:r>
+    </w:p>
+    <w:p/>
+    <w:p>
+      <w:pPr>
+        <w:pStyle w:val="MATLABCode"/>
+        <w:rPr>
+          <w:color w:val="000000"/>
+        </w:rPr>
+      </w:pPr>
+      <w:r>
+        <w:t>DATASET.FUNCTIONS = {</w:t>
+      </w:r>
+      <w:r>
+        <w:br/>
+        <w:t xml:space="preserve">    </w:t>
+      </w:r>
+      <w:r>
+        <w:rPr>
+          <w:color w:val="008000"/>
+        </w:rPr>
+        <w:t>%name           %obs %func %valArgs                            %stdArg</w:t>
+      </w:r>
+      <w:r>
+        <w:rPr>
+          <w:color w:val="000000"/>
+        </w:rPr>
+        <w:br/>
+        <w:t xml:space="preserve">    </w:t>
+      </w:r>
+      <w:r>
+        <w:rPr>
+          <w:color w:val="800000"/>
+        </w:rPr>
+        <w:t>'dplasma_C_HDL'</w:t>
+      </w:r>
+      <w:r>
+        <w:rPr>
+          <w:color w:val="000000"/>
+        </w:rPr>
+        <w:t xml:space="preserve"> 1    @prod {</w:t>
+      </w:r>
+      <w:r>
+        <w:rPr>
+          <w:color w:val="800000"/>
+        </w:rPr>
+        <w:t>'dplasma_C'</w:t>
+      </w:r>
+      <w:r>
+        <w:rPr>
+          <w:color w:val="000000"/>
+        </w:rPr>
+        <w:t xml:space="preserve">, </w:t>
+      </w:r>
+      <w:r>
+        <w:rPr>
+          <w:color w:val="800000"/>
+        </w:rPr>
+        <w:t>'dplasma_C_HDL_FPLC'</w:t>
+      </w:r>
+      <w:r>
+        <w:rPr>
+          <w:color w:val="000000"/>
+        </w:rPr>
+        <w:t xml:space="preserve">} </w:t>
+      </w:r>
+      <w:r>
+        <w:rPr>
+          <w:color w:val="800000"/>
+        </w:rPr>
+        <w:t>'dplasma_C_HDL_FPLC'</w:t>
+      </w:r>
+      <w:r>
+        <w:rPr>
+          <w:color w:val="000000"/>
+        </w:rPr>
+        <w:br/>
+        <w:t xml:space="preserve">    </w:t>
+      </w:r>
+      <w:r>
+        <w:rPr>
+          <w:color w:val="800000"/>
+        </w:rPr>
+        <w:t>'dplasma_C_0'</w:t>
+      </w:r>
+      <w:r>
+        <w:rPr>
+          <w:color w:val="000000"/>
+        </w:rPr>
+        <w:t xml:space="preserve">   0    @diff {</w:t>
+      </w:r>
+      <w:r>
+        <w:rPr>
+          <w:color w:val="800000"/>
+        </w:rPr>
+        <w:t>'dplasma_C'</w:t>
+      </w:r>
+      <w:r>
+        <w:rPr>
+          <w:color w:val="000000"/>
+        </w:rPr>
+        <w:t xml:space="preserve">, </w:t>
+      </w:r>
+      <w:r>
+        <w:rPr>
+          <w:color w:val="800000"/>
+        </w:rPr>
+        <w:t>'dplasma_C_HDL'</w:t>
+      </w:r>
+      <w:r>
+        <w:rPr>
+          <w:color w:val="000000"/>
+        </w:rPr>
+        <w:t xml:space="preserve">}      </w:t>
+      </w:r>
+      <w:r>
+        <w:rPr>
+          <w:color w:val="800000"/>
+        </w:rPr>
+        <w:t>'dplasma_C'</w:t>
+      </w:r>
+      <w:r>
+        <w:rPr>
+          <w:color w:val="000000"/>
+        </w:rPr>
+        <w:br/>
+        <w:t>};</w:t>
+      </w:r>
+    </w:p>
+    <w:p>
+      <w:r>
+        <w:t xml:space="preserve">In this example, the values of  </w:t>
+      </w:r>
+      <w:r>
+        <w:t>'</w:t>
+      </w:r>
+      <w:proofErr w:type="spellStart"/>
+      <w:r>
+        <w:t>dplasma_C_HDL</w:t>
+      </w:r>
+      <w:proofErr w:type="spellEnd"/>
+      <w:r>
+        <w:t>'</w:t>
+      </w:r>
+      <w:r>
+        <w:t xml:space="preserve"> will be the product of the values of data fields </w:t>
+      </w:r>
+      <w:r>
+        <w:t>'</w:t>
+      </w:r>
+      <w:proofErr w:type="spellStart"/>
+      <w:r>
+        <w:t>dplasma_C</w:t>
+      </w:r>
+      <w:proofErr w:type="spellEnd"/>
+      <w:r>
+        <w:t>'</w:t>
+      </w:r>
+      <w:r>
+        <w:t xml:space="preserve"> and </w:t>
+      </w:r>
+      <w:r>
+        <w:t>'</w:t>
+      </w:r>
+      <w:proofErr w:type="spellStart"/>
+      <w:r>
+        <w:t>dplasma_C_HDL_FPLC</w:t>
+      </w:r>
+      <w:proofErr w:type="spellEnd"/>
+      <w:r>
+        <w:t>'</w:t>
+      </w:r>
+      <w:r>
+        <w:t xml:space="preserve">. Its standard deviation will be copied from data field </w:t>
+      </w:r>
+      <w:r>
+        <w:t>'</w:t>
+      </w:r>
+      <w:proofErr w:type="spellStart"/>
+      <w:r>
+        <w:t>dplasma_C_HDL_FPLC</w:t>
+      </w:r>
+      <w:proofErr w:type="spellEnd"/>
+      <w:r>
+        <w:t>'</w:t>
+      </w:r>
+      <w:r>
+        <w:t>.</w:t>
+      </w:r>
+      <w:r>
+        <w:t xml:space="preserve"> </w:t>
+      </w:r>
+    </w:p>
+    <w:p>
+      <w:r>
+        <w:t>Note that since no function is applied to the standard deviation, custom standard deviations need to be defined manually in the data structure, and defined in the dataset using a mock data field (this might change in future versions).</w:t>
+      </w:r>
+    </w:p>
+    <w:p/>
+    <w:p/>
+    <w:p/>
+    <w:p>
+      <w:pPr>
+        <w:pStyle w:val="Heading3"/>
+      </w:pPr>
+      <w:bookmarkStart w:id="22" w:name="_Toc404254912"/>
+      <w:r>
+        <w:lastRenderedPageBreak/>
+        <w:t>3.3.1 Custom functions</w:t>
+      </w:r>
+      <w:bookmarkEnd w:id="22"/>
+    </w:p>
+    <w:p/>
+    <w:p>
+      <w:r>
+        <w:t xml:space="preserve">The function that is specified in the </w:t>
+      </w:r>
+      <w:proofErr w:type="spellStart"/>
+      <w:r>
+        <w:rPr>
+          <w:rFonts w:ascii="Lucida Console" w:hAnsi="Lucida Console"/>
+          <w:sz w:val="16"/>
+          <w:szCs w:val="16"/>
+        </w:rPr>
+        <w:t>func</w:t>
+      </w:r>
+      <w:proofErr w:type="spellEnd"/>
+      <w:r>
+        <w:t xml:space="preserve"> property of a data function needs to be compatible with matrices. To illustrate this, consider the previous example. Before the function is applied, the following matrix is constructed:</w:t>
+      </w:r>
+    </w:p>
+    <w:p>
+      <w:pPr>
+        <w:pStyle w:val="MATLABCode"/>
+      </w:pPr>
+      <w:r>
+        <w:t>dplasma_C.val = [1 2 3 4 5];</w:t>
+      </w:r>
+      <w:r>
+        <w:br/>
+        <w:t>dplasma_C_HDL_FPLC.val = [1 1 1 1 1];</w:t>
+      </w:r>
+      <w:r>
+        <w:br/>
+      </w:r>
+      <w:r>
+        <w:br/>
+        <w:t>tmpVal = [dplasma_C.val; dplasma_C_HDL_FPLC.val]</w:t>
+      </w:r>
+    </w:p>
+    <w:p>
+      <w:pPr>
+        <w:pStyle w:val="MATLABOutput"/>
+      </w:pPr>
+      <w:r>
+        <w:br/>
+        <w:t>tmpVal =</w:t>
+      </w:r>
+      <w:r>
+        <w:br/>
+      </w:r>
+      <w:r>
+        <w:br/>
+        <w:t xml:space="preserve">     1     2     3     4     5</w:t>
+      </w:r>
+      <w:r>
+        <w:br/>
+        <w:t xml:space="preserve">     1     1     1     1     1</w:t>
+      </w:r>
+      <w:r>
+        <w:br/>
+      </w:r>
+    </w:p>
+    <w:p>
+      <w:r>
+        <w:t xml:space="preserve">Then, the function is applied to this matrix to obtain the values of the data function. In the example, both </w:t>
+      </w:r>
+      <w:r>
+        <w:rPr>
+          <w:rFonts w:ascii="Lucida Console" w:hAnsi="Lucida Console"/>
+          <w:sz w:val="16"/>
+          <w:szCs w:val="16"/>
+        </w:rPr>
+        <w:t>prod</w:t>
+      </w:r>
+      <w:r>
+        <w:t xml:space="preserve">  and </w:t>
+      </w:r>
+      <w:r>
+        <w:rPr>
+          <w:rFonts w:ascii="Lucida Console" w:hAnsi="Lucida Console"/>
+          <w:sz w:val="16"/>
+          <w:szCs w:val="16"/>
+        </w:rPr>
+        <w:t>diff</w:t>
+      </w:r>
+      <w:r>
+        <w:t xml:space="preserve"> are native MATLAB functions</w:t>
+      </w:r>
+      <w:r>
+        <w:t xml:space="preserve"> that are compatible by default:</w:t>
+      </w:r>
+    </w:p>
+    <w:p>
+      <w:pPr>
+        <w:pStyle w:val="MATLABCode"/>
+      </w:pPr>
+      <w:r>
+        <w:t>prod(tmpVal)</w:t>
+      </w:r>
+    </w:p>
+    <w:p>
+      <w:pPr>
+        <w:pStyle w:val="MATLABOutput"/>
+      </w:pPr>
+      <w:r>
+        <w:br/>
+        <w:t>ans =</w:t>
+      </w:r>
+      <w:r>
+        <w:br/>
+      </w:r>
+      <w:r>
+        <w:br/>
+        <w:t xml:space="preserve">     1     2     3     4     5</w:t>
+      </w:r>
+      <w:r>
+        <w:br/>
+      </w:r>
+    </w:p>
+    <w:p>
+      <w:pPr>
+        <w:pStyle w:val="MATLABCode"/>
+      </w:pPr>
+      <w:r>
+        <w:t>diff(tmpVal)</w:t>
+      </w:r>
+    </w:p>
+    <w:p>
+      <w:pPr>
+        <w:pStyle w:val="MATLABOutput"/>
+      </w:pPr>
+      <w:r>
+        <w:br/>
+        <w:t>ans =</w:t>
+      </w:r>
+      <w:r>
+        <w:br/>
+      </w:r>
+      <w:r>
+        <w:br/>
+        <w:t xml:space="preserve">     0    -1    -2    -3    -4</w:t>
+      </w:r>
+      <w:r>
+        <w:br/>
+      </w:r>
+    </w:p>
     <w:p>
       <w:pPr>
         <w:spacing w:after="200" w:line="276" w:lineRule="auto"/>
-      </w:pPr>
+        <w:rPr>
+          <w:rFonts w:asciiTheme="majorHAnsi" w:eastAsiaTheme="majorEastAsia" w:hAnsiTheme="majorHAnsi" w:cstheme="majorBidi"/>
+          <w:bCs/>
+          <w:color w:val="93A299" w:themeColor="accent1"/>
+          <w:spacing w:val="20"/>
+          <w:sz w:val="32"/>
+          <w:szCs w:val="28"/>
+        </w:rPr>
+      </w:pPr>
+      <w:r>
+        <w:t>Any custom function can be used, as long as the desired operation is automatically applied to each column of the input matrix.</w:t>
+      </w:r>
       <w:r>
         <w:br w:type="page"/>
       </w:r>
@@ -9288,7 +10029,7 @@
       <w:pPr>
         <w:pStyle w:val="Heading1"/>
       </w:pPr>
-      <w:bookmarkStart w:id="21" w:name="_Toc403653201"/>
+      <w:bookmarkStart w:id="23" w:name="_Toc404254913"/>
       <w:r>
         <w:lastRenderedPageBreak/>
         <w:t>4.</w:t>
@@ -9297,7 +10038,7 @@
         <w:tab/>
         <w:t>Setting up the run file</w:t>
       </w:r>
-      <w:bookmarkEnd w:id="21"/>
+      <w:bookmarkEnd w:id="23"/>
     </w:p>
     <w:p/>
     <w:p>
@@ -9345,7 +10086,7 @@
       <w:pPr>
         <w:pStyle w:val="Heading2"/>
       </w:pPr>
-      <w:bookmarkStart w:id="22" w:name="_Toc403653202"/>
+      <w:bookmarkStart w:id="24" w:name="_Toc404254914"/>
       <w:r>
         <w:t>4.1</w:t>
       </w:r>
@@ -9353,7 +10094,7 @@
         <w:tab/>
         <w:t>Creating the model and dataset objects</w:t>
       </w:r>
-      <w:bookmarkEnd w:id="22"/>
+      <w:bookmarkEnd w:id="24"/>
     </w:p>
     <w:p/>
     <w:p>
@@ -9426,7 +10167,7 @@
       <w:pPr>
         <w:pStyle w:val="Heading2"/>
       </w:pPr>
-      <w:bookmarkStart w:id="23" w:name="_Toc403653203"/>
+      <w:bookmarkStart w:id="25" w:name="_Toc404254915"/>
       <w:r>
         <w:t>4.2</w:t>
       </w:r>
@@ -9434,7 +10175,7 @@
         <w:tab/>
         <w:t>Coupling the dataset to the model</w:t>
       </w:r>
-      <w:bookmarkEnd w:id="23"/>
+      <w:bookmarkEnd w:id="25"/>
     </w:p>
     <w:p/>
     <w:p>
@@ -9483,7 +10224,7 @@
       <w:pPr>
         <w:pStyle w:val="Heading2"/>
       </w:pPr>
-      <w:bookmarkStart w:id="24" w:name="_Toc403653204"/>
+      <w:bookmarkStart w:id="26" w:name="_Toc404254916"/>
       <w:r>
         <w:t>4.3</w:t>
       </w:r>
@@ -9491,7 +10232,7 @@
         <w:tab/>
         <w:t>Configuring the model</w:t>
       </w:r>
-      <w:bookmarkEnd w:id="24"/>
+      <w:bookmarkEnd w:id="26"/>
     </w:p>
     <w:p/>
     <w:p>
@@ -9572,7 +10313,7 @@
       <w:pPr>
         <w:pStyle w:val="Heading2"/>
       </w:pPr>
-      <w:bookmarkStart w:id="25" w:name="_Toc403653205"/>
+      <w:bookmarkStart w:id="27" w:name="_Toc404254917"/>
       <w:r>
         <w:t>4.4</w:t>
       </w:r>
@@ -9580,7 +10321,7 @@
         <w:tab/>
         <w:t>Computation</w:t>
       </w:r>
-      <w:bookmarkEnd w:id="25"/>
+      <w:bookmarkEnd w:id="27"/>
     </w:p>
     <w:p/>
     <w:p>
@@ -9770,7 +10511,7 @@
       <w:pPr>
         <w:pStyle w:val="Heading2"/>
       </w:pPr>
-      <w:bookmarkStart w:id="26" w:name="_Toc403653206"/>
+      <w:bookmarkStart w:id="28" w:name="_Toc404254918"/>
       <w:r>
         <w:lastRenderedPageBreak/>
         <w:t>4.5</w:t>
@@ -9779,7 +10520,7 @@
         <w:tab/>
         <w:t>Results analysis</w:t>
       </w:r>
-      <w:bookmarkEnd w:id="26"/>
+      <w:bookmarkEnd w:id="28"/>
     </w:p>
     <w:p/>
     <w:p>
@@ -10049,7 +10790,7 @@
       <w:r>
         <w:br w:type="page"/>
       </w:r>
-      <w:bookmarkStart w:id="27" w:name="_Toc403653207"/>
+      <w:bookmarkStart w:id="29" w:name="_Toc404254919"/>
       <w:r>
         <w:lastRenderedPageBreak/>
         <w:t>5.</w:t>
@@ -10058,7 +10799,7 @@
         <w:tab/>
         <w:t>Model options</w:t>
       </w:r>
-      <w:bookmarkEnd w:id="27"/>
+      <w:bookmarkEnd w:id="29"/>
     </w:p>
     <w:p/>
     <w:p>
@@ -10796,7 +11537,7 @@
       <w:pPr>
         <w:pStyle w:val="Heading1"/>
       </w:pPr>
-      <w:bookmarkStart w:id="28" w:name="_Toc403653208"/>
+      <w:bookmarkStart w:id="30" w:name="_Toc404254920"/>
       <w:r>
         <w:t>6.</w:t>
       </w:r>
@@ -10804,7 +11545,7 @@
         <w:tab/>
         <w:t>Advanced configuration</w:t>
       </w:r>
-      <w:bookmarkEnd w:id="28"/>
+      <w:bookmarkEnd w:id="30"/>
     </w:p>
     <w:p/>
     <w:p>
@@ -10817,7 +11558,7 @@
       <w:pPr>
         <w:pStyle w:val="Heading2"/>
       </w:pPr>
-      <w:bookmarkStart w:id="29" w:name="_Toc403653209"/>
+      <w:bookmarkStart w:id="31" w:name="_Toc404254921"/>
       <w:r>
         <w:t>6.1</w:t>
       </w:r>
@@ -10825,7 +11566,7 @@
         <w:tab/>
         <w:t>Accessing model components</w:t>
       </w:r>
-      <w:bookmarkEnd w:id="29"/>
+      <w:bookmarkEnd w:id="31"/>
     </w:p>
     <w:p/>
     <w:p>
@@ -10838,7 +11579,7 @@
       <w:pPr>
         <w:pStyle w:val="Heading3"/>
       </w:pPr>
-      <w:bookmarkStart w:id="30" w:name="_Toc403653210"/>
+      <w:bookmarkStart w:id="32" w:name="_Toc404254922"/>
       <w:r>
         <w:t>6.1.1</w:t>
       </w:r>
@@ -10846,7 +11587,7 @@
         <w:tab/>
         <w:t>By reference</w:t>
       </w:r>
-      <w:bookmarkEnd w:id="30"/>
+      <w:bookmarkEnd w:id="32"/>
     </w:p>
     <w:p/>
     <w:p>
@@ -11289,7 +12030,7 @@
       <w:pPr>
         <w:pStyle w:val="Heading3"/>
       </w:pPr>
-      <w:bookmarkStart w:id="31" w:name="_Toc403653211"/>
+      <w:bookmarkStart w:id="33" w:name="_Toc404254923"/>
       <w:r>
         <w:t>6.1.2</w:t>
       </w:r>
@@ -11297,7 +12038,7 @@
         <w:tab/>
         <w:t>By type</w:t>
       </w:r>
-      <w:bookmarkEnd w:id="31"/>
+      <w:bookmarkEnd w:id="33"/>
     </w:p>
     <w:p/>
     <w:p>
@@ -11666,7 +12407,7 @@
       <w:pPr>
         <w:pStyle w:val="Heading2"/>
       </w:pPr>
-      <w:bookmarkStart w:id="32" w:name="_Toc403653212"/>
+      <w:bookmarkStart w:id="34" w:name="_Toc404254924"/>
       <w:r>
         <w:t>6.2</w:t>
       </w:r>
@@ -11674,7 +12415,7 @@
         <w:tab/>
         <w:t>Accessing observable data</w:t>
       </w:r>
-      <w:bookmarkEnd w:id="32"/>
+      <w:bookmarkEnd w:id="34"/>
     </w:p>
     <w:p/>
     <w:p>
@@ -12197,7 +12938,7 @@
       <w:pPr>
         <w:pStyle w:val="Heading2"/>
       </w:pPr>
-      <w:bookmarkStart w:id="33" w:name="_Toc403653213"/>
+      <w:bookmarkStart w:id="35" w:name="_Toc404254925"/>
       <w:r>
         <w:t>6.3</w:t>
       </w:r>
@@ -12211,7 +12952,7 @@
       <w:r>
         <w:t xml:space="preserve"> functions</w:t>
       </w:r>
-      <w:bookmarkEnd w:id="33"/>
+      <w:bookmarkEnd w:id="35"/>
     </w:p>
     <w:p/>
     <w:p>
@@ -12621,99 +13362,19 @@
           </w:p>
         </w:tc>
       </w:tr>
-      <w:tr>
-        <w:trPr>
-          <w:trHeight w:val="799"/>
-        </w:trPr>
-        <w:tc>
-          <w:tcPr>
-            <w:tcW w:w="1155" w:type="dxa"/>
-            <w:shd w:val="clear" w:color="auto" w:fill="F2F2F2" w:themeFill="background1" w:themeFillShade="F2"/>
-            <w:vAlign w:val="center"/>
-          </w:tcPr>
-          <w:p>
-            <w:pPr>
-              <w:rPr>
-                <w:rFonts w:ascii="Lucida Console" w:hAnsi="Lucida Console"/>
-                <w:sz w:val="16"/>
-                <w:szCs w:val="16"/>
-              </w:rPr>
-            </w:pPr>
-            <w:r>
-              <w:rPr>
-                <w:rFonts w:ascii="Lucida Console" w:hAnsi="Lucida Console"/>
-                <w:sz w:val="16"/>
-                <w:szCs w:val="16"/>
-              </w:rPr>
-              <w:t>err</w:t>
-            </w:r>
-          </w:p>
-        </w:tc>
-        <w:tc>
-          <w:tcPr>
-            <w:tcW w:w="8001" w:type="dxa"/>
-            <w:shd w:val="clear" w:color="auto" w:fill="F2F2F2" w:themeFill="background1" w:themeFillShade="F2"/>
-            <w:vAlign w:val="center"/>
-          </w:tcPr>
-          <w:p>
-            <w:r>
-              <w:t>The error function used for ‘regular’ fitting in the objective function to compute the error of observable model components.</w:t>
-            </w:r>
-          </w:p>
-        </w:tc>
-      </w:tr>
-      <w:tr>
-        <w:trPr>
-          <w:trHeight w:val="799"/>
-        </w:trPr>
-        <w:tc>
-          <w:tcPr>
-            <w:tcW w:w="1155" w:type="dxa"/>
-            <w:shd w:val="clear" w:color="auto" w:fill="F2F2F2" w:themeFill="background1" w:themeFillShade="F2"/>
-            <w:vAlign w:val="center"/>
-          </w:tcPr>
-          <w:p>
-            <w:pPr>
-              <w:rPr>
-                <w:rFonts w:ascii="Lucida Console" w:hAnsi="Lucida Console"/>
-                <w:sz w:val="16"/>
-                <w:szCs w:val="16"/>
-              </w:rPr>
-            </w:pPr>
-            <w:proofErr w:type="spellStart"/>
-            <w:r>
-              <w:rPr>
-                <w:rFonts w:ascii="Lucida Console" w:hAnsi="Lucida Console"/>
-                <w:sz w:val="16"/>
-                <w:szCs w:val="16"/>
-              </w:rPr>
-              <w:t>errStep</w:t>
-            </w:r>
-            <w:proofErr w:type="spellEnd"/>
-          </w:p>
-        </w:tc>
-        <w:tc>
-          <w:tcPr>
-            <w:tcW w:w="8001" w:type="dxa"/>
-            <w:shd w:val="clear" w:color="auto" w:fill="F2F2F2" w:themeFill="background1" w:themeFillShade="F2"/>
-            <w:vAlign w:val="center"/>
-          </w:tcPr>
-          <w:p>
-            <w:r>
-              <w:t>The error function used for fitting a single time step in the objective function to compute the error of observable model components (used for parameter estimation in each time step by the ADAPT algorithm).</w:t>
-            </w:r>
-          </w:p>
-        </w:tc>
-      </w:tr>
     </w:tbl>
     <w:p/>
     <w:p/>
     <w:p/>
+    <w:p/>
+    <w:p/>
+    <w:p/>
+    <w:p/>
     <w:p>
       <w:pPr>
         <w:pStyle w:val="Heading2"/>
       </w:pPr>
-      <w:bookmarkStart w:id="34" w:name="_Toc403653214"/>
+      <w:bookmarkStart w:id="36" w:name="_Toc404254926"/>
       <w:r>
         <w:lastRenderedPageBreak/>
         <w:t>6.4</w:t>
@@ -12722,92 +13383,173 @@
         <w:tab/>
       </w:r>
       <w:r>
-        <w:t xml:space="preserve">Error </w:t>
-      </w:r>
-      <w:r>
-        <w:t>function</w:t>
-      </w:r>
-      <w:r>
-        <w:t>s</w:t>
-      </w:r>
-      <w:bookmarkEnd w:id="34"/>
+        <w:t>Regularization</w:t>
+      </w:r>
+      <w:bookmarkEnd w:id="36"/>
     </w:p>
     <w:p/>
     <w:p>
       <w:r>
-        <w:t>Two separate error functions are used for the computation of model errors: a regular error function used in regular optimization algorithms, and a step error function that calculates the model error in a single time step, used in ADAPT.</w:t>
-      </w:r>
-      <w:r>
-        <w:t xml:space="preserve"> During optimization, error functions are called on each individual observable model component.</w:t>
-      </w:r>
-    </w:p>
-    <w:p/>
-    <w:p>
-      <w:pPr>
-        <w:pStyle w:val="Heading3"/>
-      </w:pPr>
-      <w:bookmarkStart w:id="35" w:name="_Toc403653215"/>
-      <w:r>
-        <w:t>6.4</w:t>
-      </w:r>
-      <w:r>
-        <w:t>.1</w:t>
-      </w:r>
-      <w:r>
-        <w:tab/>
-        <w:t>Regular error function</w:t>
-      </w:r>
-      <w:bookmarkEnd w:id="35"/>
-    </w:p>
-    <w:p/>
-    <w:p>
-      <w:r>
-        <w:t xml:space="preserve">The default regular error function is </w:t>
-      </w:r>
-      <w:proofErr w:type="spellStart"/>
+        <w:t>The regularization function is used to define any additional errors that should be considered during model optimization. The complete model object is passed to this function, allowing the use of any model or data components for the computation of errors.</w:t>
+      </w:r>
+      <w:r>
+        <w:t xml:space="preserve"> Model components can be accessed using the methods described in 6.1. Data components can be accessed by using the </w:t>
+      </w:r>
       <w:r>
         <w:rPr>
           <w:rFonts w:ascii="Lucida Console" w:hAnsi="Lucida Console"/>
           <w:sz w:val="16"/>
           <w:szCs w:val="16"/>
         </w:rPr>
-        <w:t>AMF.errFun</w:t>
-      </w:r>
-      <w:proofErr w:type="spellEnd"/>
-      <w:r>
-        <w:t>.</w:t>
-      </w:r>
-      <w:r>
-        <w:t xml:space="preserve"> This function calculates the error of a single observable component, weighted by the standard deviation of the data.</w:t>
-      </w:r>
-      <w:r>
-        <w:t xml:space="preserve"> During regular optimization, the </w:t>
-      </w:r>
-      <w:proofErr w:type="spellStart"/>
+        <w:t>dataset</w:t>
+      </w:r>
+      <w:r>
+        <w:t xml:space="preserve"> model property, which contains a reference to the current dataset.</w:t>
+      </w:r>
+    </w:p>
+    <w:p>
+      <w:pPr>
+        <w:pStyle w:val="MATLABCode"/>
+      </w:pPr>
+      <w:r>
+        <w:t>model.dataset</w:t>
+      </w:r>
+    </w:p>
+    <w:p>
+      <w:pPr>
+        <w:pStyle w:val="MATLABOutput"/>
+      </w:pPr>
+      <w:r>
+        <w:br/>
+        <w:t xml:space="preserve">ans = </w:t>
+      </w:r>
+      <w:r>
+        <w:br/>
+      </w:r>
+      <w:r>
+        <w:br/>
+        <w:t xml:space="preserve">  AMF.DataSet handle</w:t>
+      </w:r>
+      <w:r>
+        <w:br/>
+        <w:t xml:space="preserve">  Package: AMF</w:t>
+      </w:r>
+      <w:r>
+        <w:br/>
+      </w:r>
+      <w:r>
+        <w:br/>
+        <w:t xml:space="preserve">  Properties:</w:t>
+      </w:r>
+      <w:r>
+        <w:br/>
+        <w:t xml:space="preserve">             name: 'toyData'</w:t>
+      </w:r>
+      <w:r>
+        <w:br/>
+        <w:t xml:space="preserve">      description: 'Toy test data.'</w:t>
+      </w:r>
+      <w:r>
+        <w:br/>
+        <w:t xml:space="preserve">    specification: [1x1 struct]</w:t>
+      </w:r>
+      <w:r>
+        <w:br/>
+        <w:t xml:space="preserve">             data: [1x1 struct]</w:t>
+      </w:r>
+      <w:r>
+        <w:br/>
+        <w:t xml:space="preserve">           groups: {'toy'}</w:t>
+      </w:r>
+      <w:r>
+        <w:br/>
+        <w:t xml:space="preserve">      activeGroup: 'toy'</w:t>
+      </w:r>
+      <w:r>
+        <w:br/>
+        <w:t xml:space="preserve">           fields: [1x4 AMF.DataField]</w:t>
+      </w:r>
+      <w:r>
+        <w:br/>
+        <w:t xml:space="preserve">        functions: []</w:t>
+      </w:r>
+      <w:r>
+        <w:br/>
+        <w:t xml:space="preserve">              ref: [1x1 struct]</w:t>
+      </w:r>
+      <w:r>
+        <w:br/>
+        <w:t xml:space="preserve">             list: {4x1 cell}</w:t>
+      </w:r>
+      <w:r>
+        <w:br/>
+      </w:r>
+      <w:r>
+        <w:br/>
+      </w:r>
+    </w:p>
+    <w:p>
+      <w:r>
+        <w:t xml:space="preserve">A dataset object contains a </w:t>
+      </w:r>
       <w:r>
         <w:rPr>
           <w:rFonts w:ascii="Lucida Console" w:hAnsi="Lucida Console"/>
           <w:sz w:val="16"/>
           <w:szCs w:val="16"/>
         </w:rPr>
-        <w:t>curr</w:t>
-      </w:r>
-      <w:proofErr w:type="spellEnd"/>
-      <w:r>
-        <w:t xml:space="preserve"> property of model components is a vector that contains the computed values that correspond to the fit time interval. The </w:t>
-      </w:r>
-      <w:proofErr w:type="spellStart"/>
+        <w:t>ref</w:t>
+      </w:r>
+      <w:r>
+        <w:t xml:space="preserve"> property that can be used to access individual data objects, similar to the </w:t>
+      </w:r>
       <w:r>
         <w:rPr>
           <w:rFonts w:ascii="Lucida Console" w:hAnsi="Lucida Console"/>
           <w:sz w:val="16"/>
           <w:szCs w:val="16"/>
         </w:rPr>
-        <w:t>fitIdx</w:t>
-      </w:r>
-      <w:proofErr w:type="spellEnd"/>
-      <w:r>
-        <w:t xml:space="preserve"> property of the data object is used to retrieve only the simulated values that correspond to the data measurement times.</w:t>
+        <w:t>ref</w:t>
+      </w:r>
+      <w:r>
+        <w:t xml:space="preserve"> property of the model. Generally, only observable data is used which can be accessed directly from the observable model components (6.2).</w:t>
+      </w:r>
+    </w:p>
+    <w:p/>
+    <w:p/>
+    <w:p/>
+    <w:p/>
+    <w:p/>
+    <w:p/>
+    <w:p/>
+    <w:p>
+      <w:pPr>
+        <w:pStyle w:val="Heading3"/>
+      </w:pPr>
+      <w:bookmarkStart w:id="37" w:name="_Toc404254927"/>
+      <w:r>
+        <w:lastRenderedPageBreak/>
+        <w:t>6.4</w:t>
+      </w:r>
+      <w:r>
+        <w:t>.1</w:t>
+      </w:r>
+      <w:r>
+        <w:tab/>
+        <w:t xml:space="preserve">Defining </w:t>
+      </w:r>
+      <w:r>
+        <w:t>additional penalties</w:t>
+      </w:r>
+      <w:bookmarkEnd w:id="37"/>
+    </w:p>
+    <w:p/>
+    <w:p>
+      <w:r>
+        <w:t xml:space="preserve">The regularization function can be used during regular optimization to define additional errors or penalties. For example, </w:t>
+      </w:r>
+      <w:r>
+        <w:t>if the AUC of a metabolite concentration is to be remained constant, a penalty can be defined in a custom regularization function:</w:t>
       </w:r>
     </w:p>
     <w:p>
@@ -12821,7 +13563,31 @@
         <w:rPr>
           <w:color w:val="008000"/>
         </w:rPr>
-        <w:t>% AMF.errFun</w:t>
+        <w:t>% minGlucReg.m</w:t>
+      </w:r>
+      <w:r>
+        <w:rPr>
+          <w:color w:val="000000"/>
+        </w:rPr>
+        <w:br/>
+      </w:r>
+      <w:r>
+        <w:rPr>
+          <w:color w:val="008000"/>
+        </w:rPr>
+        <w:t>% Regularization function of the minimal</w:t>
+      </w:r>
+      <w:r>
+        <w:rPr>
+          <w:color w:val="000000"/>
+        </w:rPr>
+        <w:br/>
+      </w:r>
+      <w:r>
+        <w:rPr>
+          <w:color w:val="008000"/>
+        </w:rPr>
+        <w:t>% glucose model by Dalla Man et al.</w:t>
       </w:r>
       <w:r>
         <w:rPr>
@@ -12839,32 +13605,45 @@
         <w:rPr>
           <w:color w:val="000000"/>
         </w:rPr>
-        <w:t xml:space="preserve"> err = errFun(comp)</w:t>
-      </w:r>
-      <w:r>
-        <w:rPr>
-          <w:color w:val="000000"/>
-        </w:rPr>
-        <w:br/>
-      </w:r>
-      <w:r>
-        <w:rPr>
-          <w:color w:val="000000"/>
-        </w:rPr>
-        <w:br/>
-        <w:t>idx = comp.data.fitIdx;</w:t>
-      </w:r>
-      <w:r>
-        <w:rPr>
-          <w:color w:val="000000"/>
-        </w:rPr>
-        <w:br/>
-        <w:t>err = (comp.data.source.val(:)-comp.curr(idx))./comp.data.source.std(:);</w:t>
-      </w:r>
-    </w:p>
-    <w:p>
-      <w:r>
-        <w:t xml:space="preserve">Any custom error function must return an error vector. For example, consider an error function </w:t>
+        <w:t xml:space="preserve"> E = minGlucReg(model)</w:t>
+      </w:r>
+      <w:r>
+        <w:rPr>
+          <w:color w:val="000000"/>
+        </w:rPr>
+        <w:br/>
+      </w:r>
+      <w:r>
+        <w:rPr>
+          <w:color w:val="000000"/>
+        </w:rPr>
+        <w:br/>
+        <w:t>Ra = model.ref.Ra_g;</w:t>
+      </w:r>
+      <w:r>
+        <w:rPr>
+          <w:color w:val="000000"/>
+        </w:rPr>
+        <w:br/>
+        <w:t>Gtot = model.ref.Gtot;</w:t>
+      </w:r>
+      <w:r>
+        <w:rPr>
+          <w:color w:val="000000"/>
+        </w:rPr>
+        <w:br/>
+      </w:r>
+      <w:r>
+        <w:rPr>
+          <w:color w:val="000000"/>
+        </w:rPr>
+        <w:br/>
+        <w:t>E = AUC(Ra) - Gtot.val;</w:t>
+      </w:r>
+    </w:p>
+    <w:p>
+      <w:r>
+        <w:t xml:space="preserve">In this example, total glucose intake </w:t>
       </w:r>
       <w:proofErr w:type="spellStart"/>
       <w:r>
@@ -12873,123 +13652,17 @@
           <w:sz w:val="16"/>
           <w:szCs w:val="16"/>
         </w:rPr>
-        <w:t>customErrFun</w:t>
+        <w:t>Gtot</w:t>
       </w:r>
       <w:proofErr w:type="spellEnd"/>
       <w:r>
-        <w:t xml:space="preserve"> that does not incorporate weighing using the standard deviation of the data.</w:t>
-      </w:r>
-    </w:p>
-    <w:p>
-      <w:pPr>
-        <w:pStyle w:val="MATLABCode"/>
-        <w:rPr>
-          <w:color w:val="000000"/>
-        </w:rPr>
-      </w:pPr>
-      <w:r>
-        <w:rPr>
-          <w:color w:val="008000"/>
-        </w:rPr>
-        <w:t>% customErrFun.m</w:t>
-      </w:r>
-      <w:r>
-        <w:rPr>
-          <w:color w:val="000000"/>
-        </w:rPr>
-        <w:br/>
-      </w:r>
-      <w:r>
-        <w:rPr>
-          <w:color w:val="008000"/>
-        </w:rPr>
-        <w:t>% un-weighted error</w:t>
-      </w:r>
-      <w:r>
-        <w:rPr>
-          <w:color w:val="000000"/>
-        </w:rPr>
-        <w:br/>
-      </w:r>
-      <w:r>
-        <w:rPr>
-          <w:color w:val="0000FF"/>
-        </w:rPr>
-        <w:t>function</w:t>
-      </w:r>
-      <w:r>
-        <w:rPr>
-          <w:color w:val="000000"/>
-        </w:rPr>
-        <w:t xml:space="preserve"> err = customErrFun(comp)</w:t>
-      </w:r>
-      <w:r>
-        <w:rPr>
-          <w:color w:val="000000"/>
-        </w:rPr>
-        <w:br/>
-      </w:r>
-      <w:r>
-        <w:rPr>
-          <w:color w:val="000000"/>
-        </w:rPr>
-        <w:br/>
-        <w:t>idx = comp.data.fitIdx;</w:t>
-      </w:r>
-      <w:r>
-        <w:rPr>
-          <w:color w:val="000000"/>
-        </w:rPr>
-        <w:br/>
-        <w:t>err = comp.data.source.val(:)-comp.curr(idx);</w:t>
-      </w:r>
-    </w:p>
-    <w:p>
-      <w:r>
-        <w:t>To use this custom error function instead of the default, assign it to the model.</w:t>
-      </w:r>
-    </w:p>
-    <w:p>
-      <w:pPr>
-        <w:pStyle w:val="MATLABCode"/>
-      </w:pPr>
-      <w:r>
-        <w:t>model.functions.err = @customErrFun;</w:t>
-      </w:r>
-    </w:p>
-    <w:p/>
-    <w:p/>
-    <w:p/>
-    <w:p>
-      <w:pPr>
-        <w:pStyle w:val="Heading3"/>
-      </w:pPr>
-      <w:bookmarkStart w:id="36" w:name="_Toc403653216"/>
-      <w:r>
-        <w:lastRenderedPageBreak/>
-        <w:t>6.4</w:t>
-      </w:r>
-      <w:r>
-        <w:t>.2</w:t>
-      </w:r>
-      <w:r>
-        <w:tab/>
-      </w:r>
-      <w:r>
-        <w:t>Step</w:t>
-      </w:r>
-      <w:r>
-        <w:t xml:space="preserve"> error function</w:t>
-      </w:r>
-      <w:r>
-        <w:t xml:space="preserve"> (ADAPT)</w:t>
-      </w:r>
-      <w:bookmarkEnd w:id="36"/>
-    </w:p>
-    <w:p/>
-    <w:p>
-      <w:r>
-        <w:t xml:space="preserve">The default step error function is </w:t>
+        <w:t xml:space="preserve"> (grams) is</w:t>
+      </w:r>
+      <w:r>
+        <w:t xml:space="preserve"> a model constant and is</w:t>
+      </w:r>
+      <w:r>
+        <w:t xml:space="preserve"> believed to be equal to the area under the curve (AUC) of the glucose rate of appearance in grams </w:t>
       </w:r>
       <w:proofErr w:type="spellStart"/>
       <w:r>
@@ -12998,14 +13671,14 @@
           <w:sz w:val="16"/>
           <w:szCs w:val="16"/>
         </w:rPr>
-        <w:t>AMF.errFunStep</w:t>
+        <w:t>Ra_g</w:t>
       </w:r>
       <w:proofErr w:type="spellEnd"/>
       <w:r>
-        <w:t xml:space="preserve">. </w:t>
-      </w:r>
-      <w:r>
-        <w:t xml:space="preserve">This function calculates the error of an observable component in a single time step. During ADAPT, the </w:t>
+        <w:t>.</w:t>
+      </w:r>
+      <w:r>
+        <w:t xml:space="preserve"> The AUC of </w:t>
       </w:r>
       <w:proofErr w:type="spellStart"/>
       <w:r>
@@ -13014,24 +13687,195 @@
           <w:sz w:val="16"/>
           <w:szCs w:val="16"/>
         </w:rPr>
-        <w:t>curr</w:t>
+        <w:t>Ra_g</w:t>
       </w:r>
       <w:proofErr w:type="spellEnd"/>
       <w:r>
-        <w:t xml:space="preserve"> and </w:t>
-      </w:r>
-      <w:proofErr w:type="spellStart"/>
+        <w:t xml:space="preserve"> is approximated using cumulative trapezoidal numerical integration:</w:t>
+      </w:r>
+    </w:p>
+    <w:p>
+      <w:pPr>
+        <w:pStyle w:val="MATLABCode"/>
+        <w:rPr>
+          <w:color w:val="000000"/>
+        </w:rPr>
+      </w:pPr>
+      <w:r>
+        <w:rPr>
+          <w:color w:val="008000"/>
+        </w:rPr>
+        <w:t>% AUC.m</w:t>
+      </w:r>
+      <w:r>
+        <w:rPr>
+          <w:color w:val="000000"/>
+        </w:rPr>
+        <w:br/>
+      </w:r>
+      <w:r>
+        <w:rPr>
+          <w:color w:val="008000"/>
+        </w:rPr>
+        <w:t>% Approximates the area under curve (AUC)</w:t>
+      </w:r>
+      <w:r>
+        <w:rPr>
+          <w:color w:val="000000"/>
+        </w:rPr>
+        <w:br/>
+      </w:r>
+      <w:r>
+        <w:rPr>
+          <w:color w:val="008000"/>
+        </w:rPr>
+        <w:t xml:space="preserve">% using </w:t>
+      </w:r>
+      <w:r>
+        <w:rPr>
+          <w:color w:val="008000"/>
+        </w:rPr>
+        <w:t>cumulative</w:t>
+      </w:r>
+      <w:r>
+        <w:rPr>
+          <w:color w:val="008000"/>
+        </w:rPr>
+        <w:t xml:space="preserve"> trapezoidal numerical</w:t>
+      </w:r>
+      <w:r>
+        <w:rPr>
+          <w:color w:val="000000"/>
+        </w:rPr>
+        <w:br/>
+      </w:r>
+      <w:r>
+        <w:rPr>
+          <w:color w:val="008000"/>
+        </w:rPr>
+        <w:t>% integration.</w:t>
+      </w:r>
+      <w:r>
+        <w:rPr>
+          <w:color w:val="000000"/>
+        </w:rPr>
+        <w:br/>
+      </w:r>
+      <w:r>
+        <w:rPr>
+          <w:color w:val="0000FF"/>
+        </w:rPr>
+        <w:t>function</w:t>
+      </w:r>
+      <w:r>
+        <w:rPr>
+          <w:color w:val="000000"/>
+        </w:rPr>
+        <w:t xml:space="preserve"> val = AUC(comp)</w:t>
+      </w:r>
+      <w:r>
+        <w:rPr>
+          <w:color w:val="000000"/>
+        </w:rPr>
+        <w:br/>
+      </w:r>
+      <w:r>
+        <w:rPr>
+          <w:color w:val="000000"/>
+        </w:rPr>
+        <w:br/>
+        <w:t>tmp = cumtrapz(comp.time, comp.curr);</w:t>
+      </w:r>
+      <w:r>
+        <w:rPr>
+          <w:color w:val="000000"/>
+        </w:rPr>
+        <w:br/>
+        <w:t>val = tmp(end);</w:t>
+      </w:r>
+    </w:p>
+    <w:p>
+      <w:pPr>
+        <w:spacing w:after="200" w:line="276" w:lineRule="auto"/>
+      </w:pPr>
+      <w:r>
+        <w:t>To use this regularization function, it needs to be assigned to the model.</w:t>
+      </w:r>
+    </w:p>
+    <w:p>
+      <w:pPr>
+        <w:pStyle w:val="MATLABCode"/>
+      </w:pPr>
+      <w:r>
+        <w:t>model.functions.reg = @minGlucReg;</w:t>
+      </w:r>
+    </w:p>
+    <w:p>
+      <w:pPr>
+        <w:spacing w:after="200" w:line="276" w:lineRule="auto"/>
+      </w:pPr>
+    </w:p>
+    <w:p>
+      <w:pPr>
+        <w:spacing w:after="200" w:line="276" w:lineRule="auto"/>
+      </w:pPr>
+    </w:p>
+    <w:p>
+      <w:pPr>
+        <w:spacing w:after="200" w:line="276" w:lineRule="auto"/>
+      </w:pPr>
+    </w:p>
+    <w:p>
+      <w:pPr>
+        <w:spacing w:after="200" w:line="276" w:lineRule="auto"/>
+      </w:pPr>
+    </w:p>
+    <w:p>
+      <w:pPr>
+        <w:spacing w:after="200" w:line="276" w:lineRule="auto"/>
+      </w:pPr>
+    </w:p>
+    <w:p>
+      <w:pPr>
+        <w:spacing w:after="200" w:line="276" w:lineRule="auto"/>
+      </w:pPr>
+    </w:p>
+    <w:p>
+      <w:pPr>
+        <w:pStyle w:val="Heading3"/>
+      </w:pPr>
+      <w:bookmarkStart w:id="38" w:name="_Toc404254928"/>
+      <w:r>
+        <w:lastRenderedPageBreak/>
+        <w:t>6.5</w:t>
+      </w:r>
+      <w:r>
+        <w:t>.2</w:t>
+      </w:r>
+      <w:r>
+        <w:tab/>
+        <w:t>ADAPT regularization</w:t>
+      </w:r>
+      <w:bookmarkEnd w:id="38"/>
+    </w:p>
+    <w:p/>
+    <w:p>
+      <w:r>
+        <w:t>When executing the ADAPT algorithm, a default regularization function is used that penalizes erratic changes in parameter values</w:t>
+      </w:r>
+      <w:r>
+        <w:t xml:space="preserve">, controlled by model option </w:t>
+      </w:r>
       <w:r>
         <w:rPr>
           <w:rFonts w:ascii="Lucida Console" w:hAnsi="Lucida Console"/>
           <w:sz w:val="16"/>
           <w:szCs w:val="16"/>
         </w:rPr>
-        <w:t>prev</w:t>
-      </w:r>
-      <w:proofErr w:type="spellEnd"/>
-      <w:r>
-        <w:t xml:space="preserve"> properties of model components contain a single value corresponding to the current and previous time step.</w:t>
+        <w:t>lab1</w:t>
+      </w:r>
+      <w:r>
+        <w:t>:</w:t>
       </w:r>
     </w:p>
     <w:p>
@@ -13045,7 +13889,7 @@
         <w:rPr>
           <w:color w:val="008000"/>
         </w:rPr>
-        <w:t>% AMF.errFunStep</w:t>
+        <w:t>% AMF.regFun</w:t>
       </w:r>
       <w:r>
         <w:rPr>
@@ -13063,697 +13907,148 @@
         <w:rPr>
           <w:color w:val="000000"/>
         </w:rPr>
-        <w:t xml:space="preserve"> err = errFunStep(comp, ts)</w:t>
-      </w:r>
-      <w:r>
-        <w:rPr>
-          <w:color w:val="000000"/>
-        </w:rPr>
-        <w:br/>
-      </w:r>
-      <w:r>
-        <w:rPr>
-          <w:color w:val="000000"/>
-        </w:rPr>
-        <w:br/>
-        <w:t>err = (comp.data.val(ts)-comp.curr)./comp.data.std(ts);</w:t>
-      </w:r>
-    </w:p>
-    <w:p>
-      <w:r>
-        <w:t xml:space="preserve">The </w:t>
-      </w:r>
-      <w:proofErr w:type="spellStart"/>
+        <w:t xml:space="preserve"> reg = regFun(model)</w:t>
+      </w:r>
+      <w:r>
+        <w:rPr>
+          <w:color w:val="000000"/>
+        </w:rPr>
+        <w:br/>
+      </w:r>
+      <w:r>
+        <w:rPr>
+          <w:color w:val="000000"/>
+        </w:rPr>
+        <w:br/>
+        <w:t>t = getTime(model);</w:t>
+      </w:r>
+      <w:r>
+        <w:rPr>
+          <w:color w:val="000000"/>
+        </w:rPr>
+        <w:br/>
+        <w:t>p = model.fitParameters;</w:t>
+      </w:r>
+      <w:r>
+        <w:rPr>
+          <w:color w:val="000000"/>
+        </w:rPr>
+        <w:br/>
+      </w:r>
+      <w:r>
+        <w:rPr>
+          <w:color w:val="000000"/>
+        </w:rPr>
+        <w:br/>
+        <w:t>lab1 = model.options.lab1;</w:t>
+      </w:r>
+      <w:r>
+        <w:rPr>
+          <w:color w:val="000000"/>
+        </w:rPr>
+        <w:br/>
+      </w:r>
+      <w:r>
+        <w:rPr>
+          <w:color w:val="000000"/>
+        </w:rPr>
+        <w:br/>
+        <w:t>dt = t(end) - t(1);</w:t>
+      </w:r>
+      <w:r>
+        <w:rPr>
+          <w:color w:val="000000"/>
+        </w:rPr>
+        <w:br/>
+      </w:r>
+      <w:r>
+        <w:rPr>
+          <w:color w:val="000000"/>
+        </w:rPr>
+        <w:br/>
+      </w:r>
+      <w:r>
+        <w:rPr>
+          <w:color w:val="0000FF"/>
+        </w:rPr>
+        <w:t>if</w:t>
+      </w:r>
+      <w:r>
+        <w:rPr>
+          <w:color w:val="000000"/>
+        </w:rPr>
+        <w:t xml:space="preserve"> t(end) == 0</w:t>
+      </w:r>
+      <w:r>
+        <w:rPr>
+          <w:color w:val="000000"/>
+        </w:rPr>
+        <w:br/>
+        <w:t xml:space="preserve">    reg = 0;</w:t>
+      </w:r>
+      <w:r>
+        <w:rPr>
+          <w:color w:val="000000"/>
+        </w:rPr>
+        <w:br/>
+      </w:r>
+      <w:r>
+        <w:rPr>
+          <w:color w:val="0000FF"/>
+        </w:rPr>
+        <w:t>else</w:t>
+      </w:r>
+      <w:r>
+        <w:rPr>
+          <w:color w:val="000000"/>
+        </w:rPr>
+        <w:br/>
+        <w:t xml:space="preserve">    reg = ([p.curr] - [p.prev]) ./ [p.init] ./ dt * lab1;</w:t>
+      </w:r>
+      <w:r>
+        <w:rPr>
+          <w:color w:val="000000"/>
+        </w:rPr>
+        <w:br/>
+      </w:r>
+      <w:r>
+        <w:rPr>
+          <w:color w:val="0000FF"/>
+        </w:rPr>
+        <w:t>end</w:t>
+      </w:r>
+    </w:p>
+    <w:p>
+      <w:r>
+        <w:t>As seen in the default regularization function, any of the model object functions and properties can be used to compute additional errors.</w:t>
+      </w:r>
+      <w:r>
+        <w:t xml:space="preserve"> This allows for the creation of complex custom regularization functions that use any model or data components.</w:t>
+      </w:r>
+    </w:p>
+    <w:p>
+      <w:r>
+        <w:t xml:space="preserve">Note that if a custom regularization function is assigned to the model, this </w:t>
+      </w:r>
+      <w:r>
+        <w:t>supplements</w:t>
+      </w:r>
+      <w:r>
+        <w:t xml:space="preserve"> the default ADAPT regularization function.</w:t>
+      </w:r>
+      <w:r>
+        <w:t xml:space="preserve"> To bypass default regularization, simply set the model option </w:t>
+      </w:r>
       <w:r>
         <w:rPr>
           <w:rFonts w:ascii="Lucida Console" w:hAnsi="Lucida Console"/>
           <w:sz w:val="16"/>
           <w:szCs w:val="16"/>
         </w:rPr>
-        <w:t>ts</w:t>
-      </w:r>
-      <w:proofErr w:type="spellEnd"/>
-      <w:r>
-        <w:t xml:space="preserve"> argument corresponds to the index of the current time step, and is used to obtain the current interpolated data value. Similar to 6.2.1, a custom function can be used by assigning one to the model.</w:t>
-      </w:r>
-    </w:p>
-    <w:p>
-      <w:pPr>
-        <w:pStyle w:val="MATLABCode"/>
-      </w:pPr>
-      <w:r>
-        <w:t xml:space="preserve"> model.functions.errStep = @customErrFunStep;</w:t>
-      </w:r>
-    </w:p>
-    <w:p/>
-    <w:p>
-      <w:pPr>
-        <w:pStyle w:val="Heading2"/>
-      </w:pPr>
-      <w:bookmarkStart w:id="37" w:name="_Toc403653217"/>
-      <w:r>
-        <w:t>6.5</w:t>
-      </w:r>
-      <w:r>
-        <w:tab/>
-      </w:r>
-      <w:r>
-        <w:t>Regularization</w:t>
-      </w:r>
-      <w:bookmarkEnd w:id="37"/>
-    </w:p>
-    <w:p/>
-    <w:p>
-      <w:r>
-        <w:t>The regularization function is used to define any additional errors that should be considered during model optimization. The complete model object is passed to this function, allowing the use of any model or data components for the computation of errors.</w:t>
-      </w:r>
-      <w:r>
-        <w:t xml:space="preserve"> Model components can be accessed using the methods described in 6.1. Data components can be accessed by using the </w:t>
-      </w:r>
-      <w:r>
-        <w:rPr>
-          <w:rFonts w:ascii="Lucida Console" w:hAnsi="Lucida Console"/>
-          <w:sz w:val="16"/>
-          <w:szCs w:val="16"/>
-        </w:rPr>
-        <w:t>dataset</w:t>
-      </w:r>
-      <w:r>
-        <w:t xml:space="preserve"> model property, which contains a reference to the current dataset.</w:t>
-      </w:r>
-    </w:p>
-    <w:p>
-      <w:pPr>
-        <w:pStyle w:val="MATLABCode"/>
-      </w:pPr>
-      <w:r>
-        <w:t>model.dataset</w:t>
-      </w:r>
-    </w:p>
-    <w:p>
-      <w:pPr>
-        <w:pStyle w:val="MATLABOutput"/>
-      </w:pPr>
-      <w:r>
-        <w:br/>
-        <w:t xml:space="preserve">ans = </w:t>
-      </w:r>
-      <w:r>
-        <w:br/>
-      </w:r>
-      <w:r>
-        <w:br/>
-        <w:t xml:space="preserve">  AMF.DataSet handle</w:t>
-      </w:r>
-      <w:r>
-        <w:br/>
-        <w:t xml:space="preserve">  Package: AMF</w:t>
-      </w:r>
-      <w:r>
-        <w:br/>
-      </w:r>
-      <w:r>
-        <w:br/>
-        <w:t xml:space="preserve">  Properties:</w:t>
-      </w:r>
-      <w:r>
-        <w:br/>
-        <w:t xml:space="preserve">             name: 'toyData'</w:t>
-      </w:r>
-      <w:r>
-        <w:br/>
-        <w:t xml:space="preserve">      description: 'Toy test data.'</w:t>
-      </w:r>
-      <w:r>
-        <w:br/>
-        <w:t xml:space="preserve">    specification: [1x1 struct]</w:t>
-      </w:r>
-      <w:r>
-        <w:br/>
-        <w:t xml:space="preserve">             data: [1x1 struct]</w:t>
-      </w:r>
-      <w:r>
-        <w:br/>
-        <w:t xml:space="preserve">           groups: {'toy'}</w:t>
-      </w:r>
-      <w:r>
-        <w:br/>
-        <w:t xml:space="preserve">      activeGroup: 'toy'</w:t>
-      </w:r>
-      <w:r>
-        <w:br/>
-        <w:t xml:space="preserve">           fields: [1x4 AMF.DataField]</w:t>
-      </w:r>
-      <w:r>
-        <w:br/>
-        <w:t xml:space="preserve">        functions: []</w:t>
-      </w:r>
-      <w:r>
-        <w:br/>
-        <w:t xml:space="preserve">              ref: [1x1 struct]</w:t>
-      </w:r>
-      <w:r>
-        <w:br/>
-        <w:t xml:space="preserve">             list: {4x1 cell}</w:t>
-      </w:r>
-      <w:r>
-        <w:br/>
-      </w:r>
-      <w:r>
-        <w:lastRenderedPageBreak/>
-        <w:br/>
-      </w:r>
-    </w:p>
-    <w:p>
-      <w:r>
-        <w:t xml:space="preserve">A dataset object contains a </w:t>
-      </w:r>
-      <w:r>
-        <w:rPr>
-          <w:rFonts w:ascii="Lucida Console" w:hAnsi="Lucida Console"/>
-          <w:sz w:val="16"/>
-          <w:szCs w:val="16"/>
-        </w:rPr>
-        <w:t>ref</w:t>
-      </w:r>
-      <w:r>
-        <w:t xml:space="preserve"> property that can be used to access individual data objects, similar to the </w:t>
-      </w:r>
-      <w:r>
-        <w:rPr>
-          <w:rFonts w:ascii="Lucida Console" w:hAnsi="Lucida Console"/>
-          <w:sz w:val="16"/>
-          <w:szCs w:val="16"/>
-        </w:rPr>
-        <w:t>ref</w:t>
-      </w:r>
-      <w:r>
-        <w:t xml:space="preserve"> property of the model. Generally, only observable data is used which can be accessed directly from the observable model components (6.2).</w:t>
-      </w:r>
-    </w:p>
-    <w:p/>
-    <w:p>
-      <w:pPr>
-        <w:pStyle w:val="Heading3"/>
-      </w:pPr>
-      <w:bookmarkStart w:id="38" w:name="_Toc403653218"/>
-      <w:r>
-        <w:t>6.5</w:t>
-      </w:r>
-      <w:r>
-        <w:t>.1</w:t>
-      </w:r>
-      <w:r>
-        <w:tab/>
-        <w:t xml:space="preserve">Defining </w:t>
-      </w:r>
-      <w:r>
-        <w:t>additional penalties</w:t>
-      </w:r>
-      <w:bookmarkEnd w:id="38"/>
-    </w:p>
-    <w:p/>
-    <w:p>
-      <w:r>
-        <w:t xml:space="preserve">The regularization function can be used during regular optimization to define additional errors or penalties. For example, </w:t>
-      </w:r>
-      <w:r>
-        <w:t>if the AUC of a metabolite concentration is to be remained constant, a penalty can be defined in a custom regularization function:</w:t>
-      </w:r>
-    </w:p>
-    <w:p>
-      <w:pPr>
-        <w:pStyle w:val="MATLABCode"/>
-        <w:rPr>
-          <w:color w:val="000000"/>
-        </w:rPr>
-      </w:pPr>
-      <w:r>
-        <w:rPr>
-          <w:color w:val="008000"/>
-        </w:rPr>
-        <w:t>% minGlucReg.m</w:t>
-      </w:r>
-      <w:r>
-        <w:rPr>
-          <w:color w:val="000000"/>
-        </w:rPr>
-        <w:br/>
-      </w:r>
-      <w:r>
-        <w:rPr>
-          <w:color w:val="008000"/>
-        </w:rPr>
-        <w:t>% Regularization function of the minimal</w:t>
-      </w:r>
-      <w:r>
-        <w:rPr>
-          <w:color w:val="000000"/>
-        </w:rPr>
-        <w:br/>
-      </w:r>
-      <w:r>
-        <w:rPr>
-          <w:color w:val="008000"/>
-        </w:rPr>
-        <w:t>% glucose model by Dalla Man et al.</w:t>
-      </w:r>
-      <w:r>
-        <w:rPr>
-          <w:color w:val="000000"/>
-        </w:rPr>
-        <w:br/>
-      </w:r>
-      <w:r>
-        <w:rPr>
-          <w:color w:val="0000FF"/>
-        </w:rPr>
-        <w:t>function</w:t>
-      </w:r>
-      <w:r>
-        <w:rPr>
-          <w:color w:val="000000"/>
-        </w:rPr>
-        <w:t xml:space="preserve"> E = minGlucReg(model)</w:t>
-      </w:r>
-      <w:r>
-        <w:rPr>
-          <w:color w:val="000000"/>
-        </w:rPr>
-        <w:br/>
-      </w:r>
-      <w:r>
-        <w:rPr>
-          <w:color w:val="000000"/>
-        </w:rPr>
-        <w:br/>
-        <w:t>Ra = model.ref.Ra_g;</w:t>
-      </w:r>
-      <w:r>
-        <w:rPr>
-          <w:color w:val="000000"/>
-        </w:rPr>
-        <w:br/>
-        <w:t>Gtot = model.ref.Gtot;</w:t>
-      </w:r>
-      <w:r>
-        <w:rPr>
-          <w:color w:val="000000"/>
-        </w:rPr>
-        <w:br/>
-      </w:r>
-      <w:r>
-        <w:rPr>
-          <w:color w:val="000000"/>
-        </w:rPr>
-        <w:br/>
-        <w:t>E = AUC(Ra) - Gtot.val;</w:t>
-      </w:r>
-    </w:p>
-    <w:p>
-      <w:r>
-        <w:t xml:space="preserve">In this example, total glucose intake </w:t>
-      </w:r>
-      <w:proofErr w:type="spellStart"/>
-      <w:r>
-        <w:rPr>
-          <w:rFonts w:ascii="Lucida Console" w:hAnsi="Lucida Console"/>
-          <w:sz w:val="16"/>
-          <w:szCs w:val="16"/>
-        </w:rPr>
-        <w:t>Gtot</w:t>
-      </w:r>
-      <w:proofErr w:type="spellEnd"/>
-      <w:r>
-        <w:t xml:space="preserve"> (grams) is</w:t>
-      </w:r>
-      <w:r>
-        <w:t xml:space="preserve"> a model constant and is</w:t>
-      </w:r>
-      <w:r>
-        <w:t xml:space="preserve"> believed to be equal to the area under the curve (AUC) of the glucose rate of appearance in grams </w:t>
-      </w:r>
-      <w:proofErr w:type="spellStart"/>
-      <w:r>
-        <w:rPr>
-          <w:rFonts w:ascii="Lucida Console" w:hAnsi="Lucida Console"/>
-          <w:sz w:val="16"/>
-          <w:szCs w:val="16"/>
-        </w:rPr>
-        <w:t>Ra_g</w:t>
-      </w:r>
-      <w:proofErr w:type="spellEnd"/>
-      <w:r>
-        <w:t>.</w:t>
-      </w:r>
-      <w:r>
-        <w:t xml:space="preserve"> The AUC of </w:t>
-      </w:r>
-      <w:proofErr w:type="spellStart"/>
-      <w:r>
-        <w:rPr>
-          <w:rFonts w:ascii="Lucida Console" w:hAnsi="Lucida Console"/>
-          <w:sz w:val="16"/>
-          <w:szCs w:val="16"/>
-        </w:rPr>
-        <w:t>Ra_g</w:t>
-      </w:r>
-      <w:proofErr w:type="spellEnd"/>
-      <w:r>
-        <w:t xml:space="preserve"> is approximated using cumulative trapezoidal numerical integration:</w:t>
-      </w:r>
-    </w:p>
-    <w:p>
-      <w:pPr>
-        <w:pStyle w:val="MATLABCode"/>
-        <w:rPr>
-          <w:color w:val="000000"/>
-        </w:rPr>
-      </w:pPr>
-      <w:r>
-        <w:rPr>
-          <w:color w:val="008000"/>
-        </w:rPr>
-        <w:t>% AUC.m</w:t>
-      </w:r>
-      <w:r>
-        <w:rPr>
-          <w:color w:val="000000"/>
-        </w:rPr>
-        <w:br/>
-      </w:r>
-      <w:r>
-        <w:rPr>
-          <w:color w:val="008000"/>
-        </w:rPr>
-        <w:t>% Approximates the area under curve (AUC)</w:t>
-      </w:r>
-      <w:r>
-        <w:rPr>
-          <w:color w:val="000000"/>
-        </w:rPr>
-        <w:br/>
-      </w:r>
-      <w:r>
-        <w:rPr>
-          <w:color w:val="008000"/>
-        </w:rPr>
-        <w:t xml:space="preserve">% using </w:t>
-      </w:r>
-      <w:r>
-        <w:rPr>
-          <w:color w:val="008000"/>
-        </w:rPr>
-        <w:t>cumulative</w:t>
-      </w:r>
-      <w:r>
-        <w:rPr>
-          <w:color w:val="008000"/>
-        </w:rPr>
-        <w:t xml:space="preserve"> trapezoidal numerical</w:t>
-      </w:r>
-      <w:r>
-        <w:rPr>
-          <w:color w:val="000000"/>
-        </w:rPr>
-        <w:br/>
-      </w:r>
-      <w:r>
-        <w:rPr>
-          <w:color w:val="008000"/>
-        </w:rPr>
-        <w:t>% integration.</w:t>
-      </w:r>
-      <w:r>
-        <w:rPr>
-          <w:color w:val="000000"/>
-        </w:rPr>
-        <w:br/>
-      </w:r>
-      <w:r>
-        <w:rPr>
-          <w:color w:val="0000FF"/>
-        </w:rPr>
-        <w:t>function</w:t>
-      </w:r>
-      <w:r>
-        <w:rPr>
-          <w:color w:val="000000"/>
-        </w:rPr>
-        <w:t xml:space="preserve"> val = AUC(comp)</w:t>
-      </w:r>
-      <w:r>
-        <w:rPr>
-          <w:color w:val="000000"/>
-        </w:rPr>
-        <w:br/>
-      </w:r>
-      <w:r>
-        <w:rPr>
-          <w:color w:val="000000"/>
-        </w:rPr>
-        <w:br/>
-        <w:t>tmp = cumtrapz(comp.time, comp.curr);</w:t>
-      </w:r>
-      <w:r>
-        <w:rPr>
-          <w:color w:val="000000"/>
-        </w:rPr>
-        <w:br/>
-        <w:t>val = tmp(end);</w:t>
-      </w:r>
-    </w:p>
-    <w:p>
-      <w:pPr>
-        <w:spacing w:after="200" w:line="276" w:lineRule="auto"/>
-      </w:pPr>
-      <w:r>
-        <w:t>To use this regularization function, it needs to be assigned to the model.</w:t>
-      </w:r>
-    </w:p>
-    <w:p>
-      <w:pPr>
-        <w:pStyle w:val="MATLABCode"/>
-      </w:pPr>
-      <w:r>
-        <w:t>model.functions.reg = @minGlucReg;</w:t>
-      </w:r>
-    </w:p>
-    <w:p>
-      <w:pPr>
-        <w:spacing w:after="200" w:line="276" w:lineRule="auto"/>
-      </w:pPr>
-    </w:p>
-    <w:p>
-      <w:pPr>
-        <w:spacing w:after="200" w:line="276" w:lineRule="auto"/>
-      </w:pPr>
-    </w:p>
-    <w:p>
-      <w:pPr>
-        <w:pStyle w:val="Heading3"/>
-      </w:pPr>
-      <w:bookmarkStart w:id="39" w:name="_Toc403653219"/>
-      <w:r>
-        <w:lastRenderedPageBreak/>
-        <w:t>6.5</w:t>
-      </w:r>
-      <w:r>
-        <w:t>.2</w:t>
-      </w:r>
-      <w:r>
-        <w:tab/>
-        <w:t>ADAPT regularization</w:t>
-      </w:r>
-      <w:bookmarkEnd w:id="39"/>
-    </w:p>
-    <w:p/>
-    <w:p>
-      <w:r>
-        <w:t>When executing the ADAPT algorithm, a default regularization function is used that penalizes erratic changes in parameter values</w:t>
-      </w:r>
-      <w:r>
-        <w:t xml:space="preserve">, controlled by model option </w:t>
-      </w:r>
-      <w:r>
-        <w:rPr>
-          <w:rFonts w:ascii="Lucida Console" w:hAnsi="Lucida Console"/>
-          <w:sz w:val="16"/>
-          <w:szCs w:val="16"/>
-        </w:rPr>
         <w:t>lab1</w:t>
       </w:r>
       <w:r>
-        <w:t>:</w:t>
-      </w:r>
-    </w:p>
-    <w:p>
-      <w:pPr>
-        <w:pStyle w:val="MATLABCode"/>
-        <w:rPr>
-          <w:color w:val="000000"/>
-        </w:rPr>
-      </w:pPr>
-      <w:r>
-        <w:rPr>
-          <w:color w:val="008000"/>
-        </w:rPr>
-        <w:t>% AMF.regFun</w:t>
-      </w:r>
-      <w:r>
-        <w:rPr>
-          <w:color w:val="000000"/>
-        </w:rPr>
-        <w:br/>
-      </w:r>
-      <w:r>
-        <w:rPr>
-          <w:color w:val="0000FF"/>
-        </w:rPr>
-        <w:t>function</w:t>
-      </w:r>
-      <w:r>
-        <w:rPr>
-          <w:color w:val="000000"/>
-        </w:rPr>
-        <w:t xml:space="preserve"> reg = regFun(model)</w:t>
-      </w:r>
-      <w:r>
-        <w:rPr>
-          <w:color w:val="000000"/>
-        </w:rPr>
-        <w:br/>
-      </w:r>
-      <w:r>
-        <w:rPr>
-          <w:color w:val="000000"/>
-        </w:rPr>
-        <w:br/>
-        <w:t>t = getTime(model);</w:t>
-      </w:r>
-      <w:r>
-        <w:rPr>
-          <w:color w:val="000000"/>
-        </w:rPr>
-        <w:br/>
-        <w:t>p = model.fitParameters;</w:t>
-      </w:r>
-      <w:r>
-        <w:rPr>
-          <w:color w:val="000000"/>
-        </w:rPr>
-        <w:br/>
-      </w:r>
-      <w:r>
-        <w:rPr>
-          <w:color w:val="000000"/>
-        </w:rPr>
-        <w:br/>
-        <w:t>lab1 = model.options.lab1;</w:t>
-      </w:r>
-      <w:r>
-        <w:rPr>
-          <w:color w:val="000000"/>
-        </w:rPr>
-        <w:br/>
-      </w:r>
-      <w:r>
-        <w:rPr>
-          <w:color w:val="000000"/>
-        </w:rPr>
-        <w:br/>
-        <w:t>dt = t(end) - t(1);</w:t>
-      </w:r>
-      <w:r>
-        <w:rPr>
-          <w:color w:val="000000"/>
-        </w:rPr>
-        <w:br/>
-      </w:r>
-      <w:r>
-        <w:rPr>
-          <w:color w:val="000000"/>
-        </w:rPr>
-        <w:br/>
-      </w:r>
-      <w:r>
-        <w:rPr>
-          <w:color w:val="0000FF"/>
-        </w:rPr>
-        <w:t>if</w:t>
-      </w:r>
-      <w:r>
-        <w:rPr>
-          <w:color w:val="000000"/>
-        </w:rPr>
-        <w:t xml:space="preserve"> t(end) == 0</w:t>
-      </w:r>
-      <w:r>
-        <w:rPr>
-          <w:color w:val="000000"/>
-        </w:rPr>
-        <w:br/>
-        <w:t xml:space="preserve">    reg = 0;</w:t>
-      </w:r>
-      <w:r>
-        <w:rPr>
-          <w:color w:val="000000"/>
-        </w:rPr>
-        <w:br/>
-      </w:r>
-      <w:r>
-        <w:rPr>
-          <w:color w:val="0000FF"/>
-        </w:rPr>
-        <w:t>else</w:t>
-      </w:r>
-      <w:r>
-        <w:rPr>
-          <w:color w:val="000000"/>
-        </w:rPr>
-        <w:br/>
-        <w:t xml:space="preserve">    reg = ([p.curr] - [p.prev]) ./ [p.init] ./ dt * lab1;</w:t>
-      </w:r>
-      <w:r>
-        <w:rPr>
-          <w:color w:val="000000"/>
-        </w:rPr>
-        <w:br/>
-      </w:r>
-      <w:r>
-        <w:rPr>
-          <w:color w:val="0000FF"/>
-        </w:rPr>
-        <w:t>end</w:t>
-      </w:r>
-    </w:p>
-    <w:p>
-      <w:r>
-        <w:t>As seen in the default regularization function, any of the model object functions and properties can be used to compute additional errors.</w:t>
-      </w:r>
-      <w:r>
-        <w:t xml:space="preserve"> This allows for the creation of complex custom regularization functions that use any model or data components.</w:t>
-      </w:r>
-    </w:p>
-    <w:p>
-      <w:r>
-        <w:t>Note that if a custom regularization function is assigned to the model, this overwrites the default ADAPT regularization function.</w:t>
-      </w:r>
-      <w:r>
-        <w:t xml:space="preserve"> If standard ADAPT regularization is required, it is advisable to copy </w:t>
-      </w:r>
-      <w:proofErr w:type="spellStart"/>
-      <w:r>
-        <w:rPr>
-          <w:rFonts w:ascii="Lucida Console" w:hAnsi="Lucida Console"/>
-          <w:sz w:val="16"/>
-          <w:szCs w:val="16"/>
-        </w:rPr>
-        <w:t>AMF.regFun</w:t>
-      </w:r>
-      <w:proofErr w:type="spellEnd"/>
-      <w:r>
-        <w:t xml:space="preserve"> to the project directory and extend it with additional regularization terms.</w:t>
+        <w:t xml:space="preserve"> to 0.</w:t>
       </w:r>
     </w:p>
     <w:p>
@@ -13776,7 +14071,7 @@
       <w:pPr>
         <w:pStyle w:val="Heading1"/>
       </w:pPr>
-      <w:bookmarkStart w:id="40" w:name="_Toc403653220"/>
+      <w:bookmarkStart w:id="39" w:name="_Toc404254929"/>
       <w:r>
         <w:lastRenderedPageBreak/>
         <w:t>7.</w:t>
@@ -13787,7 +14082,7 @@
       <w:r>
         <w:t>Saving and loading results</w:t>
       </w:r>
-      <w:bookmarkEnd w:id="40"/>
+      <w:bookmarkEnd w:id="39"/>
     </w:p>
     <w:p/>
     <w:p>
@@ -13911,7 +14206,7 @@
       <w:pPr>
         <w:pStyle w:val="Heading2"/>
       </w:pPr>
-      <w:bookmarkStart w:id="41" w:name="_Toc403653221"/>
+      <w:bookmarkStart w:id="40" w:name="_Toc404254930"/>
       <w:r>
         <w:t>7.1</w:t>
       </w:r>
@@ -13922,7 +14217,7 @@
       <w:r>
         <w:t>results</w:t>
       </w:r>
-      <w:bookmarkEnd w:id="41"/>
+      <w:bookmarkEnd w:id="40"/>
     </w:p>
     <w:p/>
     <w:p>
@@ -14141,7 +14436,7 @@
       <w:pPr>
         <w:pStyle w:val="Heading1"/>
       </w:pPr>
-      <w:bookmarkStart w:id="42" w:name="_Toc403653222"/>
+      <w:bookmarkStart w:id="41" w:name="_Toc404254931"/>
       <w:r>
         <w:lastRenderedPageBreak/>
         <w:t>8.</w:t>
@@ -14150,7 +14445,7 @@
         <w:tab/>
         <w:t>References</w:t>
       </w:r>
-      <w:bookmarkEnd w:id="42"/>
+      <w:bookmarkEnd w:id="41"/>
     </w:p>
     <w:p/>
     <w:p>
@@ -14164,9 +14459,6 @@
         <w:fldChar w:fldCharType="begin"/>
       </w:r>
       <w:r>
-        <w:rPr>
-          <w:lang w:val="nl-NL"/>
-        </w:rPr>
         <w:instrText xml:space="preserve"> ADDIN ZOTERO_BIBL {"custom":[]} CSL_BIBLIOGRAPHY </w:instrText>
       </w:r>
       <w:r>
@@ -14175,14 +14467,12 @@
       <w:r>
         <w:rPr>
           <w:rFonts w:ascii="Calibri" w:hAnsi="Calibri" w:cs="Calibri"/>
-          <w:lang w:val="nl-NL"/>
         </w:rPr>
         <w:t>1.</w:t>
       </w:r>
       <w:r>
         <w:rPr>
           <w:rFonts w:ascii="Calibri" w:hAnsi="Calibri" w:cs="Calibri"/>
-          <w:lang w:val="nl-NL"/>
         </w:rPr>
         <w:tab/>
       </w:r>
@@ -14190,7 +14480,6 @@
       <w:r>
         <w:rPr>
           <w:rFonts w:ascii="Calibri" w:hAnsi="Calibri" w:cs="Calibri"/>
-          <w:lang w:val="nl-NL"/>
         </w:rPr>
         <w:t>Tiemann</w:t>
       </w:r>
@@ -14198,7 +14487,6 @@
       <w:r>
         <w:rPr>
           <w:rFonts w:ascii="Calibri" w:hAnsi="Calibri" w:cs="Calibri"/>
-          <w:lang w:val="nl-NL"/>
         </w:rPr>
         <w:t xml:space="preserve">, C. A. </w:t>
       </w:r>
@@ -14207,14 +14495,12 @@
           <w:rFonts w:ascii="Calibri" w:hAnsi="Calibri" w:cs="Calibri"/>
           <w:i/>
           <w:iCs/>
-          <w:lang w:val="nl-NL"/>
         </w:rPr>
         <w:t>et al.</w:t>
       </w:r>
       <w:r>
         <w:rPr>
           <w:rFonts w:ascii="Calibri" w:hAnsi="Calibri" w:cs="Calibri"/>
-          <w:lang w:val="nl-NL"/>
         </w:rPr>
         <w:t xml:space="preserve"> </w:t>
       </w:r>
@@ -14224,52 +14510,14 @@
         </w:rPr>
         <w:t xml:space="preserve">Parameter Trajectory Analysis to Identify Treatment Effects of Pharmacological Interventions. </w:t>
       </w:r>
-      <w:proofErr w:type="spellStart"/>
       <w:r>
         <w:rPr>
           <w:rFonts w:ascii="Calibri" w:hAnsi="Calibri" w:cs="Calibri"/>
           <w:i/>
           <w:iCs/>
         </w:rPr>
-        <w:t>PLoS</w:t>
-      </w:r>
-      <w:proofErr w:type="spellEnd"/>
-      <w:r>
-        <w:rPr>
-          <w:rFonts w:ascii="Calibri" w:hAnsi="Calibri" w:cs="Calibri"/>
-          <w:i/>
-          <w:iCs/>
-        </w:rPr>
-        <w:t xml:space="preserve"> </w:t>
-      </w:r>
-      <w:proofErr w:type="spellStart"/>
-      <w:r>
-        <w:rPr>
-          <w:rFonts w:ascii="Calibri" w:hAnsi="Calibri" w:cs="Calibri"/>
-          <w:i/>
-          <w:iCs/>
-        </w:rPr>
-        <w:t>Comput</w:t>
-      </w:r>
-      <w:proofErr w:type="spellEnd"/>
-      <w:r>
-        <w:rPr>
-          <w:rFonts w:ascii="Calibri" w:hAnsi="Calibri" w:cs="Calibri"/>
-          <w:i/>
-          <w:iCs/>
-        </w:rPr>
-        <w:t xml:space="preserve"> </w:t>
-      </w:r>
-      <w:proofErr w:type="spellStart"/>
-      <w:r>
-        <w:rPr>
-          <w:rFonts w:ascii="Calibri" w:hAnsi="Calibri" w:cs="Calibri"/>
-          <w:i/>
-          <w:iCs/>
-        </w:rPr>
-        <w:t>Biol</w:t>
-      </w:r>
-      <w:proofErr w:type="spellEnd"/>
+        <w:t>PLoS Comput Biol</w:t>
+      </w:r>
       <w:r>
         <w:rPr>
           <w:rFonts w:ascii="Calibri" w:hAnsi="Calibri" w:cs="Calibri"/>
@@ -14309,49 +14557,7 @@
           <w:rFonts w:ascii="Calibri" w:hAnsi="Calibri" w:cs="Calibri"/>
         </w:rPr>
         <w:tab/>
-        <w:t xml:space="preserve">Riel, N. A. W. van, </w:t>
-      </w:r>
-      <w:proofErr w:type="spellStart"/>
-      <w:r>
-        <w:rPr>
-          <w:rFonts w:ascii="Calibri" w:hAnsi="Calibri" w:cs="Calibri"/>
-        </w:rPr>
-        <w:t>Tiemann</w:t>
-      </w:r>
-      <w:proofErr w:type="spellEnd"/>
-      <w:r>
-        <w:rPr>
-          <w:rFonts w:ascii="Calibri" w:hAnsi="Calibri" w:cs="Calibri"/>
-        </w:rPr>
-        <w:t xml:space="preserve">, C. A., </w:t>
-      </w:r>
-      <w:proofErr w:type="spellStart"/>
-      <w:r>
-        <w:rPr>
-          <w:rFonts w:ascii="Calibri" w:hAnsi="Calibri" w:cs="Calibri"/>
-        </w:rPr>
-        <w:t>Vanlier</w:t>
-      </w:r>
-      <w:proofErr w:type="spellEnd"/>
-      <w:r>
-        <w:rPr>
-          <w:rFonts w:ascii="Calibri" w:hAnsi="Calibri" w:cs="Calibri"/>
-        </w:rPr>
-        <w:t xml:space="preserve">, J. &amp; </w:t>
-      </w:r>
-      <w:proofErr w:type="spellStart"/>
-      <w:r>
-        <w:rPr>
-          <w:rFonts w:ascii="Calibri" w:hAnsi="Calibri" w:cs="Calibri"/>
-        </w:rPr>
-        <w:t>Hilbers</w:t>
-      </w:r>
-      <w:proofErr w:type="spellEnd"/>
-      <w:r>
-        <w:rPr>
-          <w:rFonts w:ascii="Calibri" w:hAnsi="Calibri" w:cs="Calibri"/>
-        </w:rPr>
-        <w:t xml:space="preserve">, P. A. J. Applications of analysis of dynamic adaptations in parameter trajectories. </w:t>
+        <w:t xml:space="preserve">Riel, N. A. W. van, Tiemann, C. A., Vanlier, J. &amp; Hilbers, P. A. J. Applications of analysis of dynamic adaptations in parameter trajectories. </w:t>
       </w:r>
       <w:r>
         <w:rPr>
@@ -14457,7 +14663,7 @@
           <w:rPr>
             <w:noProof/>
           </w:rPr>
-          <w:t>1</w:t>
+          <w:t>4</w:t>
         </w:r>
         <w:r>
           <w:rPr>
@@ -16448,7 +16654,6 @@
   <w:style w:type="character" w:default="1" w:styleId="DefaultParagraphFont">
     <w:name w:val="Default Paragraph Font"/>
     <w:uiPriority w:val="1"/>
-    <w:semiHidden/>
     <w:unhideWhenUsed/>
   </w:style>
   <w:style w:type="table" w:default="1" w:styleId="TableNormal">
@@ -17714,7 +17919,6 @@
   <w:style w:type="character" w:default="1" w:styleId="DefaultParagraphFont">
     <w:name w:val="Default Paragraph Font"/>
     <w:uiPriority w:val="1"/>
-    <w:semiHidden/>
     <w:unhideWhenUsed/>
   </w:style>
   <w:style w:type="table" w:default="1" w:styleId="TableNormal">
@@ -18900,7 +19104,7 @@
 </file>
 
 <file path=customXml/itemProps1.xml><?xml version="1.0" encoding="utf-8"?>
-<ds:datastoreItem xmlns:ds="http://schemas.openxmlformats.org/officeDocument/2006/customXml" ds:itemID="{50B2F5EF-0ECF-426D-8D72-BFE9F1153B57}">
+<ds:datastoreItem xmlns:ds="http://schemas.openxmlformats.org/officeDocument/2006/customXml" ds:itemID="{ACC72A92-14B9-4C91-8B98-49FFD7FDB387}">
   <ds:schemaRefs>
     <ds:schemaRef ds:uri="http://schemas.openxmlformats.org/officeDocument/2006/bibliography"/>
   </ds:schemaRefs>

</xml_diff>